<commit_message>
Commit by Khoa: update 21/12
</commit_message>
<xml_diff>
--- a/Report_Final.docx
+++ b/Report_Final.docx
@@ -1382,9 +1382,9 @@
         </w:rPr>
         <w:t xml:space="preserve"> </w:t>
       </w:r>
-      <w:bookmarkStart w:id="5" w:name="_Toc155965770"/>
+      <w:bookmarkStart w:id="5" w:name="_Toc2636"/>
       <w:bookmarkStart w:id="6" w:name="_Toc13224"/>
-      <w:bookmarkStart w:id="7" w:name="_Toc2636"/>
+      <w:bookmarkStart w:id="7" w:name="_Toc155965770"/>
       <w:r>
         <w:rPr>
           <w:rFonts w:ascii="Times New Roman" w:hAnsi="Times New Roman" w:eastAsia="Times New Roman" w:cs="Times New Roman"/>
@@ -1409,6 +1409,7 @@
     <w:p>
       <w:pPr>
         <w:numPr>
+          <w:ilvl w:val="0"/>
           <w:numId w:val="0"/>
         </w:numPr>
         <w:spacing w:before="0" w:line="360" w:lineRule="auto"/>
@@ -1853,49 +1854,6 @@
           <w:lang w:val="en-US"/>
         </w:rPr>
       </w:pPr>
-      <w:r>
-        <w:drawing>
-          <wp:inline distT="0" distB="0" distL="114300" distR="114300">
-            <wp:extent cx="5039995" cy="1365885"/>
-            <wp:effectExtent l="0" t="0" r="8255" b="5715"/>
-            <wp:docPr id="39" name="Picture 14"/>
-            <wp:cNvGraphicFramePr>
-              <a:graphicFrameLocks xmlns:a="http://schemas.openxmlformats.org/drawingml/2006/main" noChangeAspect="1"/>
-            </wp:cNvGraphicFramePr>
-            <a:graphic xmlns:a="http://schemas.openxmlformats.org/drawingml/2006/main">
-              <a:graphicData uri="http://schemas.openxmlformats.org/drawingml/2006/picture">
-                <pic:pic xmlns:pic="http://schemas.openxmlformats.org/drawingml/2006/picture">
-                  <pic:nvPicPr>
-                    <pic:cNvPr id="39" name="Picture 14"/>
-                    <pic:cNvPicPr>
-                      <a:picLocks noChangeAspect="1"/>
-                    </pic:cNvPicPr>
-                  </pic:nvPicPr>
-                  <pic:blipFill>
-                    <a:blip r:embed="rId11"/>
-                    <a:stretch>
-                      <a:fillRect/>
-                    </a:stretch>
-                  </pic:blipFill>
-                  <pic:spPr>
-                    <a:xfrm>
-                      <a:off x="0" y="0"/>
-                      <a:ext cx="5039995" cy="1365885"/>
-                    </a:xfrm>
-                    <a:prstGeom prst="rect">
-                      <a:avLst/>
-                    </a:prstGeom>
-                    <a:noFill/>
-                    <a:ln>
-                      <a:noFill/>
-                    </a:ln>
-                  </pic:spPr>
-                </pic:pic>
-              </a:graphicData>
-            </a:graphic>
-          </wp:inline>
-        </w:drawing>
-      </w:r>
     </w:p>
     <w:p>
       <w:pPr>
@@ -1958,8 +1916,8 @@
         </w:rPr>
       </w:pPr>
       <w:bookmarkStart w:id="12" w:name="_Toc155965772"/>
-      <w:bookmarkStart w:id="13" w:name="_Toc21377"/>
-      <w:bookmarkStart w:id="14" w:name="_Toc17804"/>
+      <w:bookmarkStart w:id="13" w:name="_Toc17804"/>
+      <w:bookmarkStart w:id="14" w:name="_Toc21377"/>
       <w:r>
         <w:rPr>
           <w:rFonts w:ascii="Times New Roman" w:hAnsi="Times New Roman" w:eastAsia="Times New Roman" w:cs="Times New Roman"/>
@@ -2037,8 +1995,8 @@
         </w:rPr>
         <w:t xml:space="preserve"> </w:t>
       </w:r>
-      <w:bookmarkStart w:id="15" w:name="_Toc17012"/>
-      <w:bookmarkStart w:id="16" w:name="_Toc5273"/>
+      <w:bookmarkStart w:id="15" w:name="_Toc5273"/>
+      <w:bookmarkStart w:id="16" w:name="_Toc17012"/>
       <w:r>
         <w:rPr>
           <w:rFonts w:hint="default" w:ascii="Times New Roman" w:hAnsi="Times New Roman" w:eastAsia="Times New Roman" w:cs="Times New Roman"/>
@@ -2091,7 +2049,9 @@
         </w:tblBorders>
         <w:tblLayout w:type="autofit"/>
         <w:tblCellMar>
+          <w:top w:w="0" w:type="dxa"/>
           <w:left w:w="108" w:type="dxa"/>
+          <w:bottom w:w="0" w:type="dxa"/>
           <w:right w:w="108" w:type="dxa"/>
         </w:tblCellMar>
       </w:tblPr>
@@ -2112,6 +2072,12 @@
             <w:insideH w:val="single" w:color="auto" w:sz="4" w:space="0"/>
             <w:insideV w:val="single" w:color="auto" w:sz="4" w:space="0"/>
           </w:tblBorders>
+          <w:tblCellMar>
+            <w:top w:w="0" w:type="dxa"/>
+            <w:left w:w="108" w:type="dxa"/>
+            <w:bottom w:w="0" w:type="dxa"/>
+            <w:right w:w="108" w:type="dxa"/>
+          </w:tblCellMar>
         </w:tblPrEx>
         <w:tc>
           <w:tcPr>
@@ -2120,6 +2086,7 @@
           <w:p>
             <w:pPr>
               <w:numPr>
+                <w:ilvl w:val="0"/>
                 <w:numId w:val="0"/>
               </w:numPr>
               <w:spacing w:before="0" w:line="360" w:lineRule="auto"/>
@@ -2168,6 +2135,7 @@
           <w:p>
             <w:pPr>
               <w:numPr>
+                <w:ilvl w:val="0"/>
                 <w:numId w:val="0"/>
               </w:numPr>
               <w:spacing w:before="0" w:line="360" w:lineRule="auto"/>
@@ -2216,6 +2184,7 @@
           <w:p>
             <w:pPr>
               <w:numPr>
+                <w:ilvl w:val="0"/>
                 <w:numId w:val="0"/>
               </w:numPr>
               <w:spacing w:before="0" w:line="360" w:lineRule="auto"/>
@@ -2264,6 +2233,7 @@
           <w:p>
             <w:pPr>
               <w:numPr>
+                <w:ilvl w:val="0"/>
                 <w:numId w:val="0"/>
               </w:numPr>
               <w:spacing w:before="0" w:line="360" w:lineRule="auto"/>
@@ -2312,6 +2282,7 @@
           <w:p>
             <w:pPr>
               <w:numPr>
+                <w:ilvl w:val="0"/>
                 <w:numId w:val="0"/>
               </w:numPr>
               <w:spacing w:before="0" w:line="360" w:lineRule="auto"/>
@@ -2365,7 +2336,9 @@
             <w:insideV w:val="single" w:color="auto" w:sz="4" w:space="0"/>
           </w:tblBorders>
           <w:tblCellMar>
+            <w:top w:w="0" w:type="dxa"/>
             <w:left w:w="108" w:type="dxa"/>
+            <w:bottom w:w="0" w:type="dxa"/>
             <w:right w:w="108" w:type="dxa"/>
           </w:tblCellMar>
         </w:tblPrEx>
@@ -2376,6 +2349,7 @@
           <w:p>
             <w:pPr>
               <w:numPr>
+                <w:ilvl w:val="0"/>
                 <w:numId w:val="0"/>
               </w:numPr>
               <w:spacing w:before="0" w:line="360" w:lineRule="auto"/>
@@ -2405,6 +2379,7 @@
           <w:p>
             <w:pPr>
               <w:numPr>
+                <w:ilvl w:val="0"/>
                 <w:numId w:val="0"/>
               </w:numPr>
               <w:spacing w:before="0" w:line="360" w:lineRule="auto"/>
@@ -2434,6 +2409,7 @@
           <w:p>
             <w:pPr>
               <w:numPr>
+                <w:ilvl w:val="0"/>
                 <w:numId w:val="0"/>
               </w:numPr>
               <w:spacing w:before="0" w:line="360" w:lineRule="auto"/>
@@ -2463,6 +2439,7 @@
           <w:p>
             <w:pPr>
               <w:numPr>
+                <w:ilvl w:val="0"/>
                 <w:numId w:val="0"/>
               </w:numPr>
               <w:spacing w:before="0" w:line="360" w:lineRule="auto"/>
@@ -2492,6 +2469,7 @@
           <w:p>
             <w:pPr>
               <w:numPr>
+                <w:ilvl w:val="0"/>
                 <w:numId w:val="0"/>
               </w:numPr>
               <w:spacing w:before="0" w:line="360" w:lineRule="auto"/>
@@ -2526,7 +2504,9 @@
             <w:insideV w:val="single" w:color="auto" w:sz="4" w:space="0"/>
           </w:tblBorders>
           <w:tblCellMar>
+            <w:top w:w="0" w:type="dxa"/>
             <w:left w:w="108" w:type="dxa"/>
+            <w:bottom w:w="0" w:type="dxa"/>
             <w:right w:w="108" w:type="dxa"/>
           </w:tblCellMar>
         </w:tblPrEx>
@@ -2537,6 +2517,7 @@
           <w:p>
             <w:pPr>
               <w:numPr>
+                <w:ilvl w:val="0"/>
                 <w:numId w:val="0"/>
               </w:numPr>
               <w:spacing w:before="0" w:line="360" w:lineRule="auto"/>
@@ -2566,6 +2547,7 @@
           <w:p>
             <w:pPr>
               <w:numPr>
+                <w:ilvl w:val="0"/>
                 <w:numId w:val="0"/>
               </w:numPr>
               <w:spacing w:before="0" w:line="360" w:lineRule="auto"/>
@@ -2595,6 +2577,7 @@
           <w:p>
             <w:pPr>
               <w:numPr>
+                <w:ilvl w:val="0"/>
                 <w:numId w:val="0"/>
               </w:numPr>
               <w:spacing w:before="0" w:line="360" w:lineRule="auto"/>
@@ -2624,6 +2607,7 @@
           <w:p>
             <w:pPr>
               <w:numPr>
+                <w:ilvl w:val="0"/>
                 <w:numId w:val="0"/>
               </w:numPr>
               <w:spacing w:before="0" w:line="360" w:lineRule="auto"/>
@@ -2653,6 +2637,7 @@
           <w:p>
             <w:pPr>
               <w:numPr>
+                <w:ilvl w:val="0"/>
                 <w:numId w:val="0"/>
               </w:numPr>
               <w:spacing w:before="0" w:line="360" w:lineRule="auto"/>
@@ -2687,7 +2672,9 @@
             <w:insideV w:val="single" w:color="auto" w:sz="4" w:space="0"/>
           </w:tblBorders>
           <w:tblCellMar>
+            <w:top w:w="0" w:type="dxa"/>
             <w:left w:w="108" w:type="dxa"/>
+            <w:bottom w:w="0" w:type="dxa"/>
             <w:right w:w="108" w:type="dxa"/>
           </w:tblCellMar>
         </w:tblPrEx>
@@ -2698,6 +2685,7 @@
           <w:p>
             <w:pPr>
               <w:numPr>
+                <w:ilvl w:val="0"/>
                 <w:numId w:val="0"/>
               </w:numPr>
               <w:spacing w:before="0" w:line="360" w:lineRule="auto"/>
@@ -2727,6 +2715,7 @@
           <w:p>
             <w:pPr>
               <w:numPr>
+                <w:ilvl w:val="0"/>
                 <w:numId w:val="0"/>
               </w:numPr>
               <w:spacing w:before="0" w:line="360" w:lineRule="auto"/>
@@ -2756,6 +2745,7 @@
           <w:p>
             <w:pPr>
               <w:numPr>
+                <w:ilvl w:val="0"/>
                 <w:numId w:val="0"/>
               </w:numPr>
               <w:spacing w:before="0" w:line="360" w:lineRule="auto"/>
@@ -2785,6 +2775,7 @@
           <w:p>
             <w:pPr>
               <w:numPr>
+                <w:ilvl w:val="0"/>
                 <w:numId w:val="0"/>
               </w:numPr>
               <w:spacing w:before="0" w:line="360" w:lineRule="auto"/>
@@ -2814,6 +2805,7 @@
           <w:p>
             <w:pPr>
               <w:numPr>
+                <w:ilvl w:val="0"/>
                 <w:numId w:val="0"/>
               </w:numPr>
               <w:spacing w:before="0" w:line="360" w:lineRule="auto"/>
@@ -2848,7 +2840,9 @@
             <w:insideV w:val="single" w:color="auto" w:sz="4" w:space="0"/>
           </w:tblBorders>
           <w:tblCellMar>
+            <w:top w:w="0" w:type="dxa"/>
             <w:left w:w="108" w:type="dxa"/>
+            <w:bottom w:w="0" w:type="dxa"/>
             <w:right w:w="108" w:type="dxa"/>
           </w:tblCellMar>
         </w:tblPrEx>
@@ -2859,6 +2853,7 @@
           <w:p>
             <w:pPr>
               <w:numPr>
+                <w:ilvl w:val="0"/>
                 <w:numId w:val="0"/>
               </w:numPr>
               <w:spacing w:before="0" w:line="360" w:lineRule="auto"/>
@@ -2888,6 +2883,7 @@
           <w:p>
             <w:pPr>
               <w:numPr>
+                <w:ilvl w:val="0"/>
                 <w:numId w:val="0"/>
               </w:numPr>
               <w:spacing w:before="0" w:line="360" w:lineRule="auto"/>
@@ -2917,6 +2913,7 @@
           <w:p>
             <w:pPr>
               <w:numPr>
+                <w:ilvl w:val="0"/>
                 <w:numId w:val="0"/>
               </w:numPr>
               <w:spacing w:before="0" w:line="360" w:lineRule="auto"/>
@@ -2946,6 +2943,7 @@
           <w:p>
             <w:pPr>
               <w:numPr>
+                <w:ilvl w:val="0"/>
                 <w:numId w:val="0"/>
               </w:numPr>
               <w:spacing w:before="0" w:line="360" w:lineRule="auto"/>
@@ -2975,6 +2973,7 @@
           <w:p>
             <w:pPr>
               <w:numPr>
+                <w:ilvl w:val="0"/>
                 <w:numId w:val="0"/>
               </w:numPr>
               <w:spacing w:before="0" w:line="360" w:lineRule="auto"/>
@@ -3002,6 +3001,7 @@
     <w:p>
       <w:pPr>
         <w:numPr>
+          <w:ilvl w:val="0"/>
           <w:numId w:val="0"/>
         </w:numPr>
         <w:spacing w:before="0" w:line="360" w:lineRule="auto"/>
@@ -3205,7 +3205,7 @@
       </w:pPr>
       <w:r>
         <w:rPr>
-          <w:rFonts w:hint="default" w:ascii="Times New Roman" w:hAnsi="Times New Roman" w:eastAsia="Times New Roman" w:cs="Times New Roman"/>
+          <w:rFonts w:hint="default" w:eastAsia="Times New Roman" w:cs="Times New Roman"/>
           <w:b/>
           <w:bCs/>
           <w:color w:val="000000" w:themeColor="text1"/>
@@ -3218,13 +3218,52 @@
             </w14:solidFill>
           </w14:textFill>
         </w:rPr>
-        <w:t xml:space="preserve"> </w:t>
-      </w:r>
-      <w:bookmarkStart w:id="20" w:name="_Toc16992"/>
-      <w:bookmarkStart w:id="21" w:name="_Toc17979"/>
-      <w:r>
-        <w:rPr>
-          <w:rFonts w:hint="default" w:ascii="Times New Roman" w:hAnsi="Times New Roman" w:eastAsia="Times New Roman" w:cs="Times New Roman"/>
+        <w:t>Binary Search Tree</w:t>
+      </w:r>
+    </w:p>
+    <w:p>
+      <w:pPr>
+        <w:jc w:val="center"/>
+        <w:outlineLvl w:val="9"/>
+        <w:rPr>
+          <w:rFonts w:ascii="Arial" w:hAnsi="Arial" w:eastAsia="SimSun" w:cs="Arial"/>
+          <w:i w:val="0"/>
+          <w:iCs w:val="0"/>
+          <w:color w:val="000000"/>
+          <w:sz w:val="22"/>
+          <w:szCs w:val="22"/>
+          <w:u w:val="none"/>
+          <w:vertAlign w:val="baseline"/>
+          <w:lang w:val="en-US"/>
+        </w:rPr>
+      </w:pPr>
+    </w:p>
+    <w:p>
+      <w:pPr>
+        <w:numPr>
+          <w:ilvl w:val="0"/>
+          <w:numId w:val="6"/>
+        </w:numPr>
+        <w:spacing w:before="0" w:line="360" w:lineRule="auto"/>
+        <w:outlineLvl w:val="0"/>
+        <w:rPr>
+          <w:rFonts w:ascii="Times New Roman" w:hAnsi="Times New Roman" w:eastAsia="Times New Roman" w:cs="Times New Roman"/>
+          <w:b/>
+          <w:bCs/>
+          <w:color w:val="000000" w:themeColor="text1"/>
+          <w:sz w:val="32"/>
+          <w:szCs w:val="32"/>
+          <w:lang w:val="en-US"/>
+          <w14:textFill>
+            <w14:solidFill>
+              <w14:schemeClr w14:val="tx1"/>
+            </w14:solidFill>
+          </w14:textFill>
+        </w:rPr>
+      </w:pPr>
+      <w:r>
+        <w:rPr>
+          <w:rFonts w:hint="default" w:eastAsia="Times New Roman" w:cs="Times New Roman"/>
           <w:b/>
           <w:bCs/>
           <w:color w:val="000000" w:themeColor="text1"/>
@@ -3237,35 +3276,16 @@
             </w14:solidFill>
           </w14:textFill>
         </w:rPr>
-        <w:t>Player</w:t>
-      </w:r>
-      <w:bookmarkEnd w:id="20"/>
-      <w:bookmarkEnd w:id="21"/>
+        <w:t>Graph</w:t>
+      </w:r>
     </w:p>
     <w:p>
       <w:pPr>
-        <w:jc w:val="center"/>
-        <w:outlineLvl w:val="9"/>
-        <w:rPr>
-          <w:rFonts w:ascii="Arial" w:hAnsi="Arial" w:eastAsia="SimSun" w:cs="Arial"/>
-          <w:i w:val="0"/>
-          <w:iCs w:val="0"/>
-          <w:color w:val="000000"/>
-          <w:sz w:val="22"/>
-          <w:szCs w:val="22"/>
-          <w:u w:val="none"/>
-          <w:vertAlign w:val="baseline"/>
-          <w:lang w:val="en-US"/>
-        </w:rPr>
-      </w:pPr>
-    </w:p>
-    <w:p>
-      <w:pPr>
         <w:numPr>
-          <w:ilvl w:val="0"/>
-          <w:numId w:val="6"/>
+          <w:numId w:val="0"/>
         </w:numPr>
         <w:spacing w:before="0" w:line="360" w:lineRule="auto"/>
+        <w:ind w:left="360" w:leftChars="0"/>
         <w:outlineLvl w:val="0"/>
         <w:rPr>
           <w:rFonts w:ascii="Times New Roman" w:hAnsi="Times New Roman" w:eastAsia="Times New Roman" w:cs="Times New Roman"/>
@@ -3282,9 +3302,33 @@
           </w14:textFill>
         </w:rPr>
       </w:pPr>
-      <w:r>
-        <w:rPr>
-          <w:rFonts w:hint="default" w:ascii="Times New Roman" w:hAnsi="Times New Roman" w:eastAsia="Times New Roman" w:cs="Times New Roman"/>
+    </w:p>
+    <w:p>
+      <w:pPr>
+        <w:numPr>
+          <w:ilvl w:val="0"/>
+          <w:numId w:val="6"/>
+        </w:numPr>
+        <w:spacing w:before="0" w:line="360" w:lineRule="auto"/>
+        <w:outlineLvl w:val="0"/>
+        <w:rPr>
+          <w:rFonts w:ascii="Times New Roman" w:hAnsi="Times New Roman" w:eastAsia="Times New Roman" w:cs="Times New Roman"/>
+          <w:b/>
+          <w:bCs/>
+          <w:color w:val="000000" w:themeColor="text1"/>
+          <w:sz w:val="32"/>
+          <w:szCs w:val="32"/>
+          <w:lang w:val="en-US"/>
+          <w14:textFill>
+            <w14:solidFill>
+              <w14:schemeClr w14:val="tx1"/>
+            </w14:solidFill>
+          </w14:textFill>
+        </w:rPr>
+      </w:pPr>
+      <w:r>
+        <w:rPr>
+          <w:rFonts w:hint="default" w:eastAsia="Times New Roman" w:cs="Times New Roman"/>
           <w:b/>
           <w:bCs/>
           <w:color w:val="000000" w:themeColor="text1"/>
@@ -3297,10 +3341,199 @@
             </w14:solidFill>
           </w14:textFill>
         </w:rPr>
-        <w:t xml:space="preserve"> </w:t>
-      </w:r>
-      <w:bookmarkStart w:id="22" w:name="_Toc10732"/>
-      <w:bookmarkStart w:id="23" w:name="_Toc15434"/>
+        <w:t>Queue</w:t>
+      </w:r>
+    </w:p>
+    <w:p>
+      <w:pPr>
+        <w:numPr>
+          <w:ilvl w:val="0"/>
+          <w:numId w:val="0"/>
+        </w:numPr>
+        <w:ind w:left="420" w:leftChars="0"/>
+        <w:jc w:val="both"/>
+        <w:outlineLvl w:val="9"/>
+        <w:rPr>
+          <w:rFonts w:hint="default"/>
+          <w:lang w:val="vi-VN"/>
+        </w:rPr>
+      </w:pPr>
+    </w:p>
+    <w:p>
+      <w:pPr>
+        <w:numPr>
+          <w:ilvl w:val="0"/>
+          <w:numId w:val="0"/>
+        </w:numPr>
+        <w:ind w:left="420" w:leftChars="0"/>
+        <w:jc w:val="both"/>
+        <w:outlineLvl w:val="9"/>
+        <w:rPr>
+          <w:rFonts w:hint="default"/>
+          <w:lang w:val="vi-VN"/>
+        </w:rPr>
+      </w:pPr>
+    </w:p>
+    <w:p>
+      <w:pPr>
+        <w:numPr>
+          <w:ilvl w:val="0"/>
+          <w:numId w:val="0"/>
+        </w:numPr>
+        <w:ind w:left="420" w:leftChars="0"/>
+        <w:jc w:val="both"/>
+        <w:outlineLvl w:val="9"/>
+        <w:rPr>
+          <w:rFonts w:hint="default"/>
+          <w:lang w:val="vi-VN"/>
+        </w:rPr>
+      </w:pPr>
+    </w:p>
+    <w:p>
+      <w:pPr>
+        <w:numPr>
+          <w:ilvl w:val="0"/>
+          <w:numId w:val="0"/>
+        </w:numPr>
+        <w:ind w:left="420" w:leftChars="0"/>
+        <w:jc w:val="both"/>
+        <w:outlineLvl w:val="9"/>
+        <w:rPr>
+          <w:rFonts w:hint="default"/>
+          <w:lang w:val="vi-VN"/>
+        </w:rPr>
+      </w:pPr>
+    </w:p>
+    <w:p>
+      <w:pPr>
+        <w:numPr>
+          <w:ilvl w:val="0"/>
+          <w:numId w:val="0"/>
+        </w:numPr>
+        <w:ind w:left="420" w:leftChars="0"/>
+        <w:jc w:val="both"/>
+        <w:outlineLvl w:val="9"/>
+        <w:rPr>
+          <w:rFonts w:hint="default"/>
+          <w:lang w:val="vi-VN"/>
+        </w:rPr>
+      </w:pPr>
+    </w:p>
+    <w:p>
+      <w:pPr>
+        <w:spacing w:before="0" w:line="360" w:lineRule="auto"/>
+        <w:jc w:val="center"/>
+        <w:outlineLvl w:val="0"/>
+        <w:rPr>
+          <w:rFonts w:hint="default" w:ascii="Times New Roman" w:hAnsi="Times New Roman" w:eastAsia="Times New Roman" w:cs="Times New Roman"/>
+          <w:b/>
+          <w:bCs/>
+          <w:color w:val="000000" w:themeColor="text1"/>
+          <w:sz w:val="36"/>
+          <w:szCs w:val="36"/>
+          <w:lang w:val="vi-VN"/>
+          <w14:textFill>
+            <w14:solidFill>
+              <w14:schemeClr w14:val="tx1"/>
+            </w14:solidFill>
+          </w14:textFill>
+        </w:rPr>
+      </w:pPr>
+      <w:bookmarkStart w:id="20" w:name="_Toc19408"/>
+      <w:bookmarkStart w:id="21" w:name="_Toc31380"/>
+      <w:r>
+        <w:rPr>
+          <w:rFonts w:ascii="Times New Roman" w:hAnsi="Times New Roman" w:eastAsia="Times New Roman" w:cs="Times New Roman"/>
+          <w:b/>
+          <w:bCs/>
+          <w:color w:val="000000" w:themeColor="text1"/>
+          <w:sz w:val="36"/>
+          <w:szCs w:val="36"/>
+          <w14:textFill>
+            <w14:solidFill>
+              <w14:schemeClr w14:val="tx1"/>
+            </w14:solidFill>
+          </w14:textFill>
+        </w:rPr>
+        <w:t xml:space="preserve">CHAPTER </w:t>
+      </w:r>
+      <w:r>
+        <w:rPr>
+          <w:rFonts w:hint="default" w:ascii="Times New Roman" w:hAnsi="Times New Roman" w:eastAsia="Times New Roman" w:cs="Times New Roman"/>
+          <w:b/>
+          <w:bCs/>
+          <w:color w:val="000000" w:themeColor="text1"/>
+          <w:sz w:val="36"/>
+          <w:szCs w:val="36"/>
+          <w:lang w:val="vi-VN"/>
+          <w14:textFill>
+            <w14:solidFill>
+              <w14:schemeClr w14:val="tx1"/>
+            </w14:solidFill>
+          </w14:textFill>
+        </w:rPr>
+        <w:t>4</w:t>
+      </w:r>
+      <w:r>
+        <w:rPr>
+          <w:rFonts w:ascii="Times New Roman" w:hAnsi="Times New Roman" w:eastAsia="Times New Roman" w:cs="Times New Roman"/>
+          <w:b/>
+          <w:bCs/>
+          <w:color w:val="000000" w:themeColor="text1"/>
+          <w:sz w:val="36"/>
+          <w:szCs w:val="36"/>
+          <w14:textFill>
+            <w14:solidFill>
+              <w14:schemeClr w14:val="tx1"/>
+            </w14:solidFill>
+          </w14:textFill>
+        </w:rPr>
+        <w:t xml:space="preserve">: </w:t>
+      </w:r>
+      <w:bookmarkEnd w:id="20"/>
+      <w:bookmarkEnd w:id="21"/>
+      <w:r>
+        <w:rPr>
+          <w:rFonts w:hint="default" w:eastAsia="Times New Roman" w:cs="Times New Roman"/>
+          <w:b/>
+          <w:bCs/>
+          <w:color w:val="000000" w:themeColor="text1"/>
+          <w:sz w:val="36"/>
+          <w:szCs w:val="36"/>
+          <w:lang w:val="vi-VN"/>
+          <w14:textFill>
+            <w14:solidFill>
+              <w14:schemeClr w14:val="tx1"/>
+            </w14:solidFill>
+          </w14:textFill>
+        </w:rPr>
+        <w:t>ALGORITHM</w:t>
+      </w:r>
+    </w:p>
+    <w:p>
+      <w:pPr>
+        <w:numPr>
+          <w:ilvl w:val="0"/>
+          <w:numId w:val="7"/>
+        </w:numPr>
+        <w:spacing w:before="0" w:line="360" w:lineRule="auto"/>
+        <w:ind w:left="360" w:leftChars="0"/>
+        <w:outlineLvl w:val="0"/>
+        <w:rPr>
+          <w:rFonts w:ascii="Times New Roman" w:hAnsi="Times New Roman" w:eastAsia="Times New Roman" w:cs="Times New Roman"/>
+          <w:b/>
+          <w:bCs/>
+          <w:color w:val="000000" w:themeColor="text1"/>
+          <w:sz w:val="32"/>
+          <w:szCs w:val="32"/>
+          <w:lang w:val="en-US"/>
+          <w14:textFill>
+            <w14:solidFill>
+              <w14:schemeClr w14:val="tx1"/>
+            </w14:solidFill>
+          </w14:textFill>
+        </w:rPr>
+      </w:pPr>
       <w:r>
         <w:rPr>
           <w:rFonts w:hint="default" w:ascii="Times New Roman" w:hAnsi="Times New Roman" w:eastAsia="Times New Roman" w:cs="Times New Roman"/>
@@ -3316,78 +3549,13 @@
             </w14:solidFill>
           </w14:textFill>
         </w:rPr>
-        <w:t>Enemy</w:t>
-      </w:r>
-      <w:bookmarkEnd w:id="22"/>
-      <w:bookmarkEnd w:id="23"/>
+        <w:t xml:space="preserve"> </w:t>
+      </w:r>
+      <w:bookmarkStart w:id="39" w:name="_GoBack"/>
+      <w:bookmarkEnd w:id="39"/>
     </w:p>
     <w:p>
       <w:pPr>
-        <w:numPr>
-          <w:ilvl w:val="0"/>
-          <w:numId w:val="0"/>
-        </w:numPr>
-        <w:ind w:left="420" w:leftChars="0"/>
-        <w:jc w:val="both"/>
-        <w:outlineLvl w:val="9"/>
-        <w:rPr>
-          <w:rFonts w:hint="default"/>
-          <w:lang w:val="vi-VN"/>
-        </w:rPr>
-      </w:pPr>
-    </w:p>
-    <w:p>
-      <w:pPr>
-        <w:numPr>
-          <w:ilvl w:val="0"/>
-          <w:numId w:val="0"/>
-        </w:numPr>
-        <w:ind w:left="420" w:leftChars="0"/>
-        <w:jc w:val="both"/>
-        <w:outlineLvl w:val="9"/>
-        <w:rPr>
-          <w:rFonts w:hint="default"/>
-          <w:lang w:val="vi-VN"/>
-        </w:rPr>
-      </w:pPr>
-    </w:p>
-    <w:p>
-      <w:pPr>
-        <w:numPr>
-          <w:ilvl w:val="0"/>
-          <w:numId w:val="0"/>
-        </w:numPr>
-        <w:ind w:left="420" w:leftChars="0"/>
-        <w:jc w:val="both"/>
-        <w:outlineLvl w:val="9"/>
-        <w:rPr>
-          <w:rFonts w:hint="default"/>
-          <w:lang w:val="vi-VN"/>
-        </w:rPr>
-      </w:pPr>
-    </w:p>
-    <w:p>
-      <w:pPr>
-        <w:numPr>
-          <w:ilvl w:val="0"/>
-          <w:numId w:val="0"/>
-        </w:numPr>
-        <w:ind w:left="420" w:leftChars="0"/>
-        <w:jc w:val="both"/>
-        <w:outlineLvl w:val="9"/>
-        <w:rPr>
-          <w:rFonts w:hint="default"/>
-          <w:lang w:val="vi-VN"/>
-        </w:rPr>
-      </w:pPr>
-    </w:p>
-    <w:p>
-      <w:pPr>
-        <w:numPr>
-          <w:ilvl w:val="0"/>
-          <w:numId w:val="0"/>
-        </w:numPr>
-        <w:ind w:left="420" w:leftChars="0"/>
         <w:jc w:val="both"/>
         <w:outlineLvl w:val="9"/>
         <w:rPr>
@@ -3402,7 +3570,7 @@
         <w:jc w:val="center"/>
         <w:outlineLvl w:val="0"/>
         <w:rPr>
-          <w:rFonts w:hint="default" w:ascii="Times New Roman" w:hAnsi="Times New Roman" w:eastAsia="Times New Roman" w:cs="Times New Roman"/>
+          <w:rFonts w:hint="default" w:eastAsia="Times New Roman" w:cs="Times New Roman"/>
           <w:b/>
           <w:bCs/>
           <w:color w:val="000000" w:themeColor="text1"/>
@@ -3416,8 +3584,8 @@
           </w14:textFill>
         </w:rPr>
       </w:pPr>
-      <w:bookmarkStart w:id="24" w:name="_Toc19408"/>
-      <w:bookmarkStart w:id="25" w:name="_Toc31380"/>
+      <w:bookmarkStart w:id="22" w:name="_Toc21818"/>
+      <w:bookmarkStart w:id="23" w:name="_Toc7756"/>
       <w:r>
         <w:rPr>
           <w:rFonts w:ascii="Times New Roman" w:hAnsi="Times New Roman" w:eastAsia="Times New Roman" w:cs="Times New Roman"/>
@@ -3436,7 +3604,7 @@
       </w:r>
       <w:r>
         <w:rPr>
-          <w:rFonts w:hint="default" w:ascii="Times New Roman" w:hAnsi="Times New Roman" w:eastAsia="Times New Roman" w:cs="Times New Roman"/>
+          <w:rFonts w:hint="default" w:eastAsia="Times New Roman" w:cs="Times New Roman"/>
           <w:b/>
           <w:bCs/>
           <w:color w:val="000000" w:themeColor="text1"/>
@@ -3449,7 +3617,7 @@
             </w14:solidFill>
           </w14:textFill>
         </w:rPr>
-        <w:t>4</w:t>
+        <w:t>5</w:t>
       </w:r>
       <w:r>
         <w:rPr>
@@ -3467,11 +3635,9 @@
         </w:rPr>
         <w:t xml:space="preserve">: </w:t>
       </w:r>
-      <w:bookmarkEnd w:id="24"/>
-      <w:bookmarkEnd w:id="25"/>
-      <w:r>
-        <w:rPr>
-          <w:rFonts w:hint="default" w:eastAsia="Times New Roman" w:cs="Times New Roman"/>
+      <w:r>
+        <w:rPr>
+          <w:rFonts w:hint="default" w:ascii="Times New Roman" w:hAnsi="Times New Roman" w:eastAsia="Times New Roman" w:cs="Times New Roman"/>
           <w:b/>
           <w:bCs/>
           <w:color w:val="000000" w:themeColor="text1"/>
@@ -3484,16 +3650,193 @@
             </w14:solidFill>
           </w14:textFill>
         </w:rPr>
-        <w:t>ALGORITHM</w:t>
-      </w:r>
-      <w:bookmarkStart w:id="49" w:name="_GoBack"/>
-      <w:bookmarkEnd w:id="49"/>
+        <w:t>DEMO</w:t>
+      </w:r>
+      <w:bookmarkEnd w:id="22"/>
+      <w:bookmarkEnd w:id="23"/>
     </w:p>
     <w:p>
       <w:pPr>
         <w:numPr>
           <w:ilvl w:val="0"/>
-          <w:numId w:val="7"/>
+          <w:numId w:val="0"/>
+        </w:numPr>
+        <w:ind w:left="360" w:leftChars="0"/>
+        <w:jc w:val="both"/>
+        <w:outlineLvl w:val="9"/>
+        <w:rPr>
+          <w:rStyle w:val="21"/>
+          <w:rFonts w:hint="default"/>
+          <w:lang w:val="vi-VN"/>
+        </w:rPr>
+      </w:pPr>
+      <w:r>
+        <w:rPr>
+          <w:rFonts w:hint="default"/>
+          <w:color w:val="auto"/>
+          <w:u w:val="none"/>
+          <w:lang w:val="vi-VN"/>
+        </w:rPr>
+        <w:fldChar w:fldCharType="begin"/>
+      </w:r>
+      <w:r>
+        <w:rPr>
+          <w:rFonts w:hint="default"/>
+          <w:color w:val="auto"/>
+          <w:u w:val="none"/>
+          <w:lang w:val="vi-VN"/>
+        </w:rPr>
+        <w:instrText xml:space="preserve"> HYPERLINK "https://drive.google.com/file/d/1CLsoQxugP8uQHXMjLca8d3_UI-HAwY3w/view?usp=sharing" \o "Click here to view" </w:instrText>
+      </w:r>
+      <w:r>
+        <w:rPr>
+          <w:rFonts w:hint="default"/>
+          <w:color w:val="auto"/>
+          <w:u w:val="none"/>
+          <w:lang w:val="vi-VN"/>
+        </w:rPr>
+        <w:fldChar w:fldCharType="separate"/>
+      </w:r>
+      <w:r>
+        <w:rPr>
+          <w:rFonts w:hint="default"/>
+          <w:color w:val="auto"/>
+          <w:u w:val="none"/>
+          <w:lang w:val="vi-VN"/>
+        </w:rPr>
+        <w:t>Click here to view:</w:t>
+      </w:r>
+      <w:r>
+        <w:rPr>
+          <w:rStyle w:val="21"/>
+          <w:rFonts w:hint="default"/>
+          <w:lang w:val="vi-VN"/>
+        </w:rPr>
+        <w:t xml:space="preserve"> </w:t>
+      </w:r>
+      <w:r>
+        <w:rPr>
+          <w:rFonts w:hint="default"/>
+          <w:color w:val="auto"/>
+          <w:u w:val="none"/>
+          <w:lang w:val="vi-VN"/>
+        </w:rPr>
+        <w:fldChar w:fldCharType="end"/>
+      </w:r>
+    </w:p>
+    <w:p>
+      <w:pPr>
+        <w:numPr>
+          <w:ilvl w:val="0"/>
+          <w:numId w:val="0"/>
+        </w:numPr>
+        <w:ind w:left="360" w:leftChars="0"/>
+        <w:jc w:val="center"/>
+        <w:outlineLvl w:val="9"/>
+        <w:rPr>
+          <w:rFonts w:hint="default"/>
+          <w:lang w:val="vi-VN"/>
+        </w:rPr>
+      </w:pPr>
+    </w:p>
+    <w:p>
+      <w:pPr>
+        <w:spacing w:before="0" w:line="360" w:lineRule="auto"/>
+        <w:jc w:val="center"/>
+        <w:outlineLvl w:val="0"/>
+        <w:rPr>
+          <w:rFonts w:ascii="Times New Roman" w:hAnsi="Times New Roman" w:eastAsia="Times New Roman" w:cs="Times New Roman"/>
+          <w:b/>
+          <w:bCs/>
+          <w:color w:val="000000" w:themeColor="text1"/>
+          <w:sz w:val="36"/>
+          <w:szCs w:val="36"/>
+          <w:lang w:val="en-US"/>
+          <w14:textFill>
+            <w14:solidFill>
+              <w14:schemeClr w14:val="tx1"/>
+            </w14:solidFill>
+          </w14:textFill>
+        </w:rPr>
+      </w:pPr>
+      <w:bookmarkStart w:id="24" w:name="_Toc13557"/>
+      <w:bookmarkStart w:id="25" w:name="_Toc17144"/>
+      <w:bookmarkStart w:id="26" w:name="_Toc155965777"/>
+      <w:r>
+        <w:rPr>
+          <w:rFonts w:ascii="Times New Roman" w:hAnsi="Times New Roman" w:eastAsia="Times New Roman" w:cs="Times New Roman"/>
+          <w:b/>
+          <w:bCs/>
+          <w:color w:val="000000" w:themeColor="text1"/>
+          <w:sz w:val="36"/>
+          <w:szCs w:val="36"/>
+          <w14:textFill>
+            <w14:solidFill>
+              <w14:schemeClr w14:val="tx1"/>
+            </w14:solidFill>
+          </w14:textFill>
+        </w:rPr>
+        <w:t xml:space="preserve">CHAPTER </w:t>
+      </w:r>
+      <w:r>
+        <w:rPr>
+          <w:rFonts w:hint="default" w:ascii="Times New Roman" w:hAnsi="Times New Roman" w:eastAsia="Times New Roman" w:cs="Times New Roman"/>
+          <w:b/>
+          <w:bCs/>
+          <w:color w:val="000000" w:themeColor="text1"/>
+          <w:sz w:val="36"/>
+          <w:szCs w:val="36"/>
+          <w:lang w:val="vi-VN"/>
+          <w14:textFill>
+            <w14:solidFill>
+              <w14:schemeClr w14:val="tx1"/>
+            </w14:solidFill>
+          </w14:textFill>
+        </w:rPr>
+        <w:t>7</w:t>
+      </w:r>
+      <w:r>
+        <w:rPr>
+          <w:rFonts w:ascii="Times New Roman" w:hAnsi="Times New Roman" w:eastAsia="Times New Roman" w:cs="Times New Roman"/>
+          <w:b/>
+          <w:bCs/>
+          <w:color w:val="000000" w:themeColor="text1"/>
+          <w:sz w:val="36"/>
+          <w:szCs w:val="36"/>
+          <w14:textFill>
+            <w14:solidFill>
+              <w14:schemeClr w14:val="tx1"/>
+            </w14:solidFill>
+          </w14:textFill>
+        </w:rPr>
+        <w:t xml:space="preserve">: </w:t>
+      </w:r>
+      <w:r>
+        <w:rPr>
+          <w:rFonts w:ascii="Times New Roman" w:hAnsi="Times New Roman" w:eastAsia="Times New Roman" w:cs="Times New Roman"/>
+          <w:b/>
+          <w:bCs/>
+          <w:color w:val="000000" w:themeColor="text1"/>
+          <w:sz w:val="36"/>
+          <w:szCs w:val="36"/>
+          <w:lang w:val="en-US"/>
+          <w14:textFill>
+            <w14:solidFill>
+              <w14:schemeClr w14:val="tx1"/>
+            </w14:solidFill>
+          </w14:textFill>
+        </w:rPr>
+        <w:t>CONCLUSION AND FUTURE WORKS</w:t>
+      </w:r>
+      <w:bookmarkEnd w:id="24"/>
+      <w:bookmarkEnd w:id="25"/>
+      <w:bookmarkEnd w:id="26"/>
+    </w:p>
+    <w:p>
+      <w:pPr>
+        <w:numPr>
+          <w:ilvl w:val="0"/>
+          <w:numId w:val="8"/>
         </w:numPr>
         <w:spacing w:before="0" w:line="360" w:lineRule="auto"/>
         <w:ind w:left="360" w:leftChars="0"/>
@@ -3513,9 +3856,10 @@
           </w14:textFill>
         </w:rPr>
       </w:pPr>
-      <w:r>
-        <w:rPr>
-          <w:rFonts w:hint="default" w:ascii="Times New Roman" w:hAnsi="Times New Roman" w:eastAsia="Times New Roman" w:cs="Times New Roman"/>
+      <w:bookmarkStart w:id="27" w:name="_Toc155965778"/>
+      <w:r>
+        <w:rPr>
+          <w:rFonts w:hint="default" w:eastAsia="Times New Roman" w:cs="Times New Roman"/>
           <w:b/>
           <w:bCs/>
           <w:color w:val="000000" w:themeColor="text1"/>
@@ -3530,11 +3874,57 @@
         </w:rPr>
         <w:t xml:space="preserve"> </w:t>
       </w:r>
-      <w:bookmarkStart w:id="26" w:name="_Toc7789"/>
-      <w:bookmarkStart w:id="27" w:name="_Toc15191"/>
-      <w:r>
-        <w:rPr>
-          <w:rFonts w:hint="default" w:ascii="Times New Roman" w:hAnsi="Times New Roman" w:eastAsia="Times New Roman" w:cs="Times New Roman"/>
+      <w:bookmarkStart w:id="28" w:name="_Toc10427"/>
+      <w:bookmarkStart w:id="29" w:name="_Toc22332"/>
+      <w:r>
+        <w:rPr>
+          <w:rFonts w:ascii="Times New Roman" w:hAnsi="Times New Roman" w:eastAsia="Times New Roman" w:cs="Times New Roman"/>
+          <w:b/>
+          <w:bCs/>
+          <w:color w:val="000000" w:themeColor="text1"/>
+          <w:sz w:val="32"/>
+          <w:szCs w:val="32"/>
+          <w:lang w:val="en-US"/>
+          <w14:textFill>
+            <w14:solidFill>
+              <w14:schemeClr w14:val="tx1"/>
+            </w14:solidFill>
+          </w14:textFill>
+        </w:rPr>
+        <w:t>Conclusion</w:t>
+      </w:r>
+      <w:bookmarkEnd w:id="27"/>
+      <w:bookmarkEnd w:id="28"/>
+      <w:bookmarkEnd w:id="29"/>
+    </w:p>
+    <w:p>
+      <w:pPr>
+        <w:numPr>
+          <w:ilvl w:val="0"/>
+          <w:numId w:val="8"/>
+        </w:numPr>
+        <w:spacing w:before="0" w:line="360" w:lineRule="auto"/>
+        <w:ind w:left="360" w:leftChars="0" w:firstLine="0" w:firstLineChars="0"/>
+        <w:outlineLvl w:val="0"/>
+        <w:rPr>
+          <w:rFonts w:ascii="Times New Roman" w:hAnsi="Times New Roman" w:eastAsia="Times New Roman" w:cs="Times New Roman"/>
+          <w:b/>
+          <w:bCs/>
+          <w:color w:val="000000" w:themeColor="text1"/>
+          <w:sz w:val="32"/>
+          <w:szCs w:val="32"/>
+          <w:lang w:val="en-US"/>
+          <w14:textFill>
+            <w14:solidFill>
+              <w14:schemeClr w14:val="tx1"/>
+            </w14:solidFill>
+          </w14:textFill>
+        </w:rPr>
+      </w:pPr>
+      <w:bookmarkStart w:id="30" w:name="_Toc155965779"/>
+      <w:r>
+        <w:rPr>
+          <w:rFonts w:hint="default" w:eastAsia="Times New Roman" w:cs="Times New Roman"/>
           <w:b/>
           <w:bCs/>
           <w:color w:val="000000" w:themeColor="text1"/>
@@ -3547,123 +3937,13 @@
             </w14:solidFill>
           </w14:textFill>
         </w:rPr>
-        <w:t>Asset</w:t>
-      </w:r>
-      <w:bookmarkEnd w:id="26"/>
-      <w:bookmarkEnd w:id="27"/>
-    </w:p>
-    <w:p>
-      <w:pPr>
-        <w:jc w:val="both"/>
-        <w:outlineLvl w:val="9"/>
-        <w:rPr>
-          <w:rFonts w:hint="default"/>
-          <w:lang w:val="vi-VN"/>
-        </w:rPr>
-      </w:pPr>
-    </w:p>
-    <w:p>
-      <w:pPr>
-        <w:spacing w:before="0" w:line="360" w:lineRule="auto"/>
-        <w:jc w:val="center"/>
-        <w:outlineLvl w:val="0"/>
-        <w:rPr>
-          <w:rFonts w:hint="default" w:eastAsia="Times New Roman" w:cs="Times New Roman"/>
-          <w:b/>
-          <w:bCs/>
-          <w:color w:val="000000" w:themeColor="text1"/>
-          <w:sz w:val="36"/>
-          <w:szCs w:val="36"/>
-          <w:lang w:val="vi-VN"/>
-          <w14:textFill>
-            <w14:solidFill>
-              <w14:schemeClr w14:val="tx1"/>
-            </w14:solidFill>
-          </w14:textFill>
-        </w:rPr>
-      </w:pPr>
-      <w:bookmarkStart w:id="28" w:name="_Toc28810"/>
-      <w:bookmarkStart w:id="29" w:name="_Toc31135"/>
+        <w:t xml:space="preserve"> </w:t>
+      </w:r>
+      <w:bookmarkStart w:id="31" w:name="_Toc25783"/>
+      <w:bookmarkStart w:id="32" w:name="_Toc21253"/>
       <w:r>
         <w:rPr>
           <w:rFonts w:ascii="Times New Roman" w:hAnsi="Times New Roman" w:eastAsia="Times New Roman" w:cs="Times New Roman"/>
-          <w:b/>
-          <w:bCs/>
-          <w:color w:val="000000" w:themeColor="text1"/>
-          <w:sz w:val="36"/>
-          <w:szCs w:val="36"/>
-          <w14:textFill>
-            <w14:solidFill>
-              <w14:schemeClr w14:val="tx1"/>
-            </w14:solidFill>
-          </w14:textFill>
-        </w:rPr>
-        <w:t xml:space="preserve">CHAPTER </w:t>
-      </w:r>
-      <w:r>
-        <w:rPr>
-          <w:rFonts w:hint="default" w:ascii="Times New Roman" w:hAnsi="Times New Roman" w:eastAsia="Times New Roman" w:cs="Times New Roman"/>
-          <w:b/>
-          <w:bCs/>
-          <w:color w:val="000000" w:themeColor="text1"/>
-          <w:sz w:val="36"/>
-          <w:szCs w:val="36"/>
-          <w:lang w:val="vi-VN"/>
-          <w14:textFill>
-            <w14:solidFill>
-              <w14:schemeClr w14:val="tx1"/>
-            </w14:solidFill>
-          </w14:textFill>
-        </w:rPr>
-        <w:t>5</w:t>
-      </w:r>
-      <w:r>
-        <w:rPr>
-          <w:rFonts w:ascii="Times New Roman" w:hAnsi="Times New Roman" w:eastAsia="Times New Roman" w:cs="Times New Roman"/>
-          <w:b/>
-          <w:bCs/>
-          <w:color w:val="000000" w:themeColor="text1"/>
-          <w:sz w:val="36"/>
-          <w:szCs w:val="36"/>
-          <w14:textFill>
-            <w14:solidFill>
-              <w14:schemeClr w14:val="tx1"/>
-            </w14:solidFill>
-          </w14:textFill>
-        </w:rPr>
-        <w:t xml:space="preserve">: </w:t>
-      </w:r>
-      <w:r>
-        <w:rPr>
-          <w:rFonts w:hint="default" w:ascii="Times New Roman" w:hAnsi="Times New Roman" w:eastAsia="Times New Roman" w:cs="Times New Roman"/>
-          <w:b/>
-          <w:bCs/>
-          <w:color w:val="000000" w:themeColor="text1"/>
-          <w:sz w:val="36"/>
-          <w:szCs w:val="36"/>
-          <w:lang w:val="vi-VN"/>
-          <w14:textFill>
-            <w14:solidFill>
-              <w14:schemeClr w14:val="tx1"/>
-            </w14:solidFill>
-          </w14:textFill>
-        </w:rPr>
-        <w:t>GAME DESIGN</w:t>
-      </w:r>
-      <w:bookmarkEnd w:id="28"/>
-      <w:bookmarkEnd w:id="29"/>
-    </w:p>
-    <w:p>
-      <w:pPr>
-        <w:numPr>
-          <w:ilvl w:val="0"/>
-          <w:numId w:val="8"/>
-        </w:numPr>
-        <w:spacing w:before="0" w:line="360" w:lineRule="auto"/>
-        <w:ind w:left="360" w:leftChars="0"/>
-        <w:outlineLvl w:val="0"/>
-        <w:rPr>
-          <w:rFonts w:hint="default" w:ascii="Times New Roman" w:hAnsi="Times New Roman" w:eastAsia="Times New Roman" w:cs="Times New Roman"/>
           <w:b/>
           <w:bCs/>
           <w:color w:val="000000" w:themeColor="text1"/>
@@ -3676,237 +3956,481 @@
             </w14:solidFill>
           </w14:textFill>
         </w:rPr>
-      </w:pPr>
-      <w:r>
-        <w:rPr>
-          <w:rFonts w:hint="default" w:ascii="Times New Roman" w:hAnsi="Times New Roman" w:eastAsia="Times New Roman" w:cs="Times New Roman"/>
-          <w:b/>
-          <w:bCs/>
-          <w:color w:val="000000" w:themeColor="text1"/>
-          <w:sz w:val="32"/>
-          <w:szCs w:val="32"/>
-          <w:lang w:val="vi-VN"/>
-          <w14:textFill>
-            <w14:solidFill>
-              <w14:schemeClr w14:val="tx1"/>
-            </w14:solidFill>
-          </w14:textFill>
-        </w:rPr>
-        <w:t xml:space="preserve"> </w:t>
-      </w:r>
-      <w:bookmarkStart w:id="30" w:name="_Toc3515"/>
-      <w:bookmarkStart w:id="31" w:name="_Toc1006"/>
-      <w:r>
-        <w:rPr>
-          <w:rFonts w:hint="default" w:ascii="Times New Roman" w:hAnsi="Times New Roman" w:eastAsia="Times New Roman" w:cs="Times New Roman"/>
-          <w:b/>
-          <w:bCs/>
-          <w:color w:val="000000" w:themeColor="text1"/>
-          <w:sz w:val="32"/>
-          <w:szCs w:val="32"/>
-          <w:lang w:val="vi-VN"/>
-          <w14:textFill>
-            <w14:solidFill>
-              <w14:schemeClr w14:val="tx1"/>
-            </w14:solidFill>
-          </w14:textFill>
-        </w:rPr>
-        <w:t>Game Rule</w:t>
+        <w:t>Future works</w:t>
       </w:r>
       <w:bookmarkEnd w:id="30"/>
       <w:bookmarkEnd w:id="31"/>
+      <w:bookmarkEnd w:id="32"/>
     </w:p>
     <w:p>
       <w:pPr>
-        <w:outlineLvl w:val="9"/>
-        <w:rPr>
-          <w:rFonts w:hint="default"/>
-          <w:lang w:val="vi-VN"/>
-        </w:rPr>
-      </w:pPr>
-    </w:p>
-    <w:p>
-      <w:pPr>
-        <w:spacing w:before="0" w:line="360" w:lineRule="auto"/>
-        <w:jc w:val="center"/>
-        <w:outlineLvl w:val="0"/>
-        <w:rPr>
-          <w:rFonts w:hint="default" w:eastAsia="Times New Roman" w:cs="Times New Roman"/>
-          <w:b/>
-          <w:bCs/>
-          <w:color w:val="000000" w:themeColor="text1"/>
-          <w:sz w:val="36"/>
-          <w:szCs w:val="36"/>
-          <w:lang w:val="vi-VN"/>
-          <w14:textFill>
-            <w14:solidFill>
-              <w14:schemeClr w14:val="tx1"/>
-            </w14:solidFill>
-          </w14:textFill>
-        </w:rPr>
-      </w:pPr>
-      <w:bookmarkStart w:id="32" w:name="_Toc21818"/>
-      <w:bookmarkStart w:id="33" w:name="_Toc7756"/>
-      <w:r>
-        <w:rPr>
-          <w:rFonts w:ascii="Times New Roman" w:hAnsi="Times New Roman" w:eastAsia="Times New Roman" w:cs="Times New Roman"/>
-          <w:b/>
-          <w:bCs/>
-          <w:color w:val="000000" w:themeColor="text1"/>
-          <w:sz w:val="36"/>
-          <w:szCs w:val="36"/>
-          <w14:textFill>
-            <w14:solidFill>
-              <w14:schemeClr w14:val="tx1"/>
-            </w14:solidFill>
-          </w14:textFill>
-        </w:rPr>
-        <w:t xml:space="preserve">CHAPTER </w:t>
-      </w:r>
-      <w:r>
-        <w:rPr>
-          <w:rFonts w:hint="default" w:ascii="Times New Roman" w:hAnsi="Times New Roman" w:eastAsia="Times New Roman" w:cs="Times New Roman"/>
-          <w:b/>
-          <w:bCs/>
-          <w:color w:val="000000" w:themeColor="text1"/>
-          <w:sz w:val="36"/>
-          <w:szCs w:val="36"/>
-          <w:lang w:val="vi-VN"/>
-          <w14:textFill>
-            <w14:solidFill>
-              <w14:schemeClr w14:val="tx1"/>
-            </w14:solidFill>
-          </w14:textFill>
-        </w:rPr>
-        <w:t>6</w:t>
-      </w:r>
-      <w:r>
-        <w:rPr>
-          <w:rFonts w:ascii="Times New Roman" w:hAnsi="Times New Roman" w:eastAsia="Times New Roman" w:cs="Times New Roman"/>
-          <w:b/>
-          <w:bCs/>
-          <w:color w:val="000000" w:themeColor="text1"/>
-          <w:sz w:val="36"/>
-          <w:szCs w:val="36"/>
-          <w14:textFill>
-            <w14:solidFill>
-              <w14:schemeClr w14:val="tx1"/>
-            </w14:solidFill>
-          </w14:textFill>
-        </w:rPr>
-        <w:t xml:space="preserve">: </w:t>
-      </w:r>
-      <w:r>
-        <w:rPr>
-          <w:rFonts w:hint="default" w:ascii="Times New Roman" w:hAnsi="Times New Roman" w:eastAsia="Times New Roman" w:cs="Times New Roman"/>
-          <w:b/>
-          <w:bCs/>
-          <w:color w:val="000000" w:themeColor="text1"/>
-          <w:sz w:val="36"/>
-          <w:szCs w:val="36"/>
-          <w:lang w:val="vi-VN"/>
-          <w14:textFill>
-            <w14:solidFill>
-              <w14:schemeClr w14:val="tx1"/>
-            </w14:solidFill>
-          </w14:textFill>
-        </w:rPr>
-        <w:t>DEMO</w:t>
-      </w:r>
-      <w:bookmarkEnd w:id="32"/>
-      <w:bookmarkEnd w:id="33"/>
-    </w:p>
-    <w:p>
-      <w:pPr>
+        <w:pStyle w:val="32"/>
         <w:numPr>
           <w:ilvl w:val="0"/>
           <w:numId w:val="0"/>
         </w:numPr>
-        <w:ind w:left="360" w:leftChars="0"/>
-        <w:jc w:val="both"/>
+        <w:spacing w:line="360" w:lineRule="auto"/>
         <w:outlineLvl w:val="9"/>
         <w:rPr>
-          <w:rStyle w:val="21"/>
-          <w:rFonts w:hint="default"/>
-          <w:lang w:val="vi-VN"/>
-        </w:rPr>
-      </w:pPr>
-      <w:r>
-        <w:rPr>
-          <w:rFonts w:hint="default"/>
-          <w:color w:val="auto"/>
-          <w:u w:val="none"/>
-          <w:lang w:val="vi-VN"/>
-        </w:rPr>
-        <w:fldChar w:fldCharType="begin"/>
-      </w:r>
-      <w:r>
-        <w:rPr>
-          <w:rFonts w:hint="default"/>
-          <w:color w:val="auto"/>
-          <w:u w:val="none"/>
-          <w:lang w:val="vi-VN"/>
-        </w:rPr>
-        <w:instrText xml:space="preserve"> HYPERLINK "https://drive.google.com/file/d/1CLsoQxugP8uQHXMjLca8d3_UI-HAwY3w/view?usp=sharing" \o "Click here to view" </w:instrText>
-      </w:r>
-      <w:r>
-        <w:rPr>
-          <w:rFonts w:hint="default"/>
-          <w:color w:val="auto"/>
-          <w:u w:val="none"/>
-          <w:lang w:val="vi-VN"/>
-        </w:rPr>
-        <w:fldChar w:fldCharType="separate"/>
-      </w:r>
-      <w:r>
-        <w:rPr>
-          <w:rFonts w:hint="default"/>
-          <w:color w:val="auto"/>
-          <w:u w:val="none"/>
-          <w:lang w:val="vi-VN"/>
-        </w:rPr>
-        <w:t>Click here to view:</w:t>
-      </w:r>
-      <w:r>
-        <w:rPr>
-          <w:rStyle w:val="21"/>
-          <w:rFonts w:hint="default"/>
-          <w:lang w:val="vi-VN"/>
+          <w:rFonts w:cs="Times New Roman"/>
+          <w:b/>
+          <w:bCs/>
+          <w:sz w:val="32"/>
+          <w:szCs w:val="28"/>
+          <w:lang w:val="en-US"/>
+        </w:rPr>
+      </w:pPr>
+      <w:r>
+        <w:rPr>
+          <w:rFonts w:cs="Times New Roman"/>
+          <w:b/>
+          <w:bCs/>
+          <w:sz w:val="32"/>
+          <w:szCs w:val="28"/>
+          <w:lang w:val="en-US"/>
         </w:rPr>
         <w:t xml:space="preserve"> </w:t>
       </w:r>
-      <w:r>
-        <w:rPr>
-          <w:rFonts w:hint="default"/>
-          <w:color w:val="auto"/>
-          <w:u w:val="none"/>
-          <w:lang w:val="vi-VN"/>
-        </w:rPr>
-        <w:fldChar w:fldCharType="end"/>
-      </w:r>
-      <w:r>
-        <w:rPr>
-          <w:rStyle w:val="21"/>
-          <w:rFonts w:hint="default"/>
-          <w:lang w:val="vi-VN"/>
-        </w:rPr>
-        <w:t>https://drive.google.com/file/d/1CLsoQxugP8uQHXMjLca8d3_UI-HAwY3w/view?usp=sharing</w:t>
-      </w:r>
+      <w:bookmarkStart w:id="33" w:name="_Toc155965780"/>
     </w:p>
     <w:p>
       <w:pPr>
+        <w:pStyle w:val="32"/>
         <w:numPr>
           <w:ilvl w:val="0"/>
-          <w:numId w:val="0"/>
+          <w:numId w:val="8"/>
         </w:numPr>
-        <w:ind w:left="360" w:leftChars="0"/>
-        <w:jc w:val="center"/>
+        <w:spacing w:line="360" w:lineRule="auto"/>
+        <w:ind w:left="360" w:leftChars="0" w:firstLine="0" w:firstLineChars="0"/>
+        <w:outlineLvl w:val="0"/>
+        <w:rPr>
+          <w:rFonts w:cs="Times New Roman"/>
+          <w:b/>
+          <w:bCs/>
+          <w:sz w:val="32"/>
+          <w:szCs w:val="28"/>
+          <w:lang w:val="en-US"/>
+        </w:rPr>
+      </w:pPr>
+      <w:r>
+        <w:rPr>
+          <w:rFonts w:hint="default" w:cs="Times New Roman"/>
+          <w:b/>
+          <w:bCs/>
+          <w:sz w:val="32"/>
+          <w:szCs w:val="28"/>
+          <w:lang w:val="vi-VN"/>
+        </w:rPr>
+        <w:t xml:space="preserve"> </w:t>
+      </w:r>
+      <w:bookmarkStart w:id="34" w:name="_Toc14925"/>
+      <w:bookmarkStart w:id="35" w:name="_Toc14236"/>
+      <w:r>
+        <w:rPr>
+          <w:rFonts w:cs="Times New Roman"/>
+          <w:b/>
+          <w:bCs/>
+          <w:sz w:val="32"/>
+          <w:szCs w:val="28"/>
+          <w:lang w:val="en-US"/>
+        </w:rPr>
+        <w:t>Acknowledgment</w:t>
+      </w:r>
+      <w:bookmarkEnd w:id="33"/>
+      <w:bookmarkEnd w:id="34"/>
+      <w:bookmarkEnd w:id="35"/>
+    </w:p>
+    <w:p>
+      <w:pPr>
+        <w:spacing w:line="360" w:lineRule="auto"/>
         <w:outlineLvl w:val="9"/>
         <w:rPr>
-          <w:rFonts w:hint="default"/>
+          <w:rFonts w:cs="Times New Roman"/>
+          <w:spacing w:val="-1"/>
+        </w:rPr>
+      </w:pPr>
+      <w:r>
+        <w:rPr>
+          <w:rFonts w:cs="Times New Roman"/>
+          <w:szCs w:val="26"/>
+          <w:lang w:val="en-US"/>
+        </w:rPr>
+        <w:t xml:space="preserve">We </w:t>
+      </w:r>
+      <w:r>
+        <w:rPr>
+          <w:rFonts w:cs="Times New Roman"/>
+          <w:spacing w:val="-1"/>
+        </w:rPr>
+        <w:t>would</w:t>
+      </w:r>
+      <w:r>
+        <w:rPr>
+          <w:rFonts w:cs="Times New Roman"/>
+          <w:spacing w:val="-10"/>
+        </w:rPr>
+        <w:t xml:space="preserve"> </w:t>
+      </w:r>
+      <w:r>
+        <w:rPr>
+          <w:rFonts w:cs="Times New Roman"/>
+          <w:spacing w:val="-1"/>
+        </w:rPr>
+        <w:t>like</w:t>
+      </w:r>
+      <w:r>
+        <w:rPr>
+          <w:rFonts w:cs="Times New Roman"/>
+          <w:spacing w:val="-11"/>
+        </w:rPr>
+        <w:t xml:space="preserve"> </w:t>
+      </w:r>
+      <w:r>
+        <w:rPr>
+          <w:rFonts w:cs="Times New Roman"/>
+          <w:spacing w:val="-1"/>
+        </w:rPr>
+        <w:t>to</w:t>
+      </w:r>
+      <w:r>
+        <w:rPr>
+          <w:rFonts w:cs="Times New Roman"/>
+          <w:spacing w:val="-11"/>
+        </w:rPr>
+        <w:t xml:space="preserve"> </w:t>
+      </w:r>
+      <w:r>
+        <w:rPr>
+          <w:rFonts w:cs="Times New Roman"/>
+          <w:spacing w:val="-1"/>
+        </w:rPr>
+        <w:t>convey</w:t>
+      </w:r>
+      <w:r>
+        <w:rPr>
+          <w:rFonts w:cs="Times New Roman"/>
+          <w:spacing w:val="-16"/>
+        </w:rPr>
+        <w:t xml:space="preserve"> </w:t>
+      </w:r>
+      <w:r>
+        <w:rPr>
+          <w:rFonts w:cs="Times New Roman"/>
+          <w:spacing w:val="-1"/>
+        </w:rPr>
+        <w:t>our</w:t>
+      </w:r>
+      <w:r>
+        <w:rPr>
+          <w:rFonts w:cs="Times New Roman"/>
+          <w:spacing w:val="-12"/>
+        </w:rPr>
+        <w:t xml:space="preserve"> </w:t>
+      </w:r>
+      <w:r>
+        <w:rPr>
+          <w:rFonts w:cs="Times New Roman"/>
+        </w:rPr>
+        <w:t>deepest</w:t>
+      </w:r>
+      <w:r>
+        <w:rPr>
+          <w:rFonts w:cs="Times New Roman"/>
+          <w:spacing w:val="-18"/>
+        </w:rPr>
+        <w:t xml:space="preserve"> </w:t>
+      </w:r>
+      <w:r>
+        <w:rPr>
+          <w:rFonts w:cs="Times New Roman"/>
+        </w:rPr>
+        <w:t>appreciation</w:t>
+      </w:r>
+      <w:r>
+        <w:rPr>
+          <w:rFonts w:cs="Times New Roman"/>
+          <w:spacing w:val="-10"/>
+        </w:rPr>
+        <w:t xml:space="preserve"> </w:t>
+      </w:r>
+      <w:r>
+        <w:rPr>
+          <w:rFonts w:cs="Times New Roman"/>
+        </w:rPr>
+        <w:t>to</w:t>
+      </w:r>
+      <w:r>
+        <w:rPr>
+          <w:rFonts w:cs="Times New Roman"/>
+          <w:spacing w:val="-16"/>
+        </w:rPr>
+        <w:t xml:space="preserve"> </w:t>
+      </w:r>
+      <w:r>
+        <w:rPr>
+          <w:rFonts w:cs="Times New Roman"/>
+        </w:rPr>
+        <w:t>our</w:t>
+      </w:r>
+      <w:r>
+        <w:rPr>
+          <w:rFonts w:cs="Times New Roman"/>
+          <w:spacing w:val="-12"/>
+        </w:rPr>
+        <w:t xml:space="preserve"> </w:t>
+      </w:r>
+      <w:r>
+        <w:rPr>
+          <w:rFonts w:cs="Times New Roman"/>
+        </w:rPr>
+        <w:t>instructor</w:t>
+      </w:r>
+      <w:r>
+        <w:rPr>
+          <w:rFonts w:cs="Times New Roman"/>
+          <w:spacing w:val="-12"/>
+        </w:rPr>
+        <w:t xml:space="preserve"> </w:t>
+      </w:r>
+      <w:r>
+        <w:rPr>
+          <w:rFonts w:cs="Times New Roman"/>
+        </w:rPr>
+        <w:t>and</w:t>
+      </w:r>
+      <w:r>
+        <w:rPr>
+          <w:rFonts w:cs="Times New Roman"/>
+          <w:spacing w:val="-11"/>
+        </w:rPr>
+        <w:t xml:space="preserve"> </w:t>
+      </w:r>
+      <w:r>
+        <w:rPr>
+          <w:rFonts w:cs="Times New Roman"/>
+        </w:rPr>
+        <w:t>individuals</w:t>
+      </w:r>
+      <w:r>
+        <w:rPr>
+          <w:rFonts w:cs="Times New Roman"/>
+          <w:spacing w:val="-17"/>
+        </w:rPr>
+        <w:t xml:space="preserve"> </w:t>
+      </w:r>
+      <w:r>
+        <w:rPr>
+          <w:rFonts w:cs="Times New Roman"/>
+        </w:rPr>
+        <w:t xml:space="preserve">who </w:t>
+      </w:r>
+      <w:r>
+        <w:rPr>
+          <w:rFonts w:cs="Times New Roman"/>
+          <w:spacing w:val="-62"/>
+        </w:rPr>
+        <w:t xml:space="preserve"> </w:t>
+      </w:r>
+      <w:r>
+        <w:rPr>
+          <w:rFonts w:cs="Times New Roman"/>
+        </w:rPr>
+        <w:t>assisted</w:t>
+      </w:r>
+      <w:r>
+        <w:rPr>
+          <w:rFonts w:cs="Times New Roman"/>
+          <w:spacing w:val="-1"/>
+        </w:rPr>
+        <w:t xml:space="preserve"> </w:t>
+      </w:r>
+      <w:r>
+        <w:rPr>
+          <w:rFonts w:cs="Times New Roman"/>
+        </w:rPr>
+        <w:t>us</w:t>
+      </w:r>
+      <w:r>
+        <w:rPr>
+          <w:rFonts w:cs="Times New Roman"/>
+          <w:spacing w:val="-2"/>
+        </w:rPr>
+        <w:t xml:space="preserve"> </w:t>
+      </w:r>
+      <w:r>
+        <w:rPr>
+          <w:rFonts w:cs="Times New Roman"/>
+        </w:rPr>
+        <w:t>in</w:t>
+      </w:r>
+      <w:r>
+        <w:rPr>
+          <w:rFonts w:cs="Times New Roman"/>
+          <w:spacing w:val="3"/>
+        </w:rPr>
+        <w:t xml:space="preserve"> </w:t>
+      </w:r>
+      <w:r>
+        <w:rPr>
+          <w:rFonts w:cs="Times New Roman"/>
+        </w:rPr>
+        <w:t>reaching</w:t>
+      </w:r>
+      <w:r>
+        <w:rPr>
+          <w:rFonts w:cs="Times New Roman"/>
+          <w:spacing w:val="4"/>
+        </w:rPr>
+        <w:t xml:space="preserve"> </w:t>
+      </w:r>
+      <w:r>
+        <w:rPr>
+          <w:rFonts w:cs="Times New Roman"/>
+        </w:rPr>
+        <w:t>the goals</w:t>
+      </w:r>
+      <w:r>
+        <w:rPr>
+          <w:rFonts w:cs="Times New Roman"/>
+          <w:spacing w:val="-3"/>
+        </w:rPr>
+        <w:t xml:space="preserve"> </w:t>
+      </w:r>
+      <w:r>
+        <w:rPr>
+          <w:rFonts w:cs="Times New Roman"/>
+        </w:rPr>
+        <w:t>of</w:t>
+      </w:r>
+      <w:r>
+        <w:rPr>
+          <w:rFonts w:cs="Times New Roman"/>
+          <w:spacing w:val="3"/>
+        </w:rPr>
+        <w:t xml:space="preserve"> </w:t>
+      </w:r>
+      <w:r>
+        <w:rPr>
+          <w:rFonts w:cs="Times New Roman"/>
+        </w:rPr>
+        <w:t>this</w:t>
+      </w:r>
+      <w:r>
+        <w:rPr>
+          <w:rFonts w:cs="Times New Roman"/>
+          <w:spacing w:val="-2"/>
+        </w:rPr>
+        <w:t xml:space="preserve"> </w:t>
+      </w:r>
+      <w:r>
+        <w:rPr>
+          <w:rFonts w:cs="Times New Roman"/>
+        </w:rPr>
+        <w:t>project</w:t>
+      </w:r>
+      <w:r>
+        <w:rPr>
+          <w:rFonts w:cs="Times New Roman"/>
+          <w:szCs w:val="26"/>
+          <w:lang w:val="en-US"/>
+        </w:rPr>
+        <w:t>:</w:t>
+      </w:r>
+    </w:p>
+    <w:p>
+      <w:pPr>
+        <w:pStyle w:val="32"/>
+        <w:numPr>
+          <w:ilvl w:val="0"/>
+          <w:numId w:val="9"/>
+        </w:numPr>
+        <w:spacing w:line="360" w:lineRule="auto"/>
+        <w:outlineLvl w:val="9"/>
+        <w:rPr>
+          <w:rFonts w:cs="Times New Roman"/>
+          <w:bCs/>
+          <w:sz w:val="24"/>
+          <w:szCs w:val="24"/>
+          <w:lang w:val="en-US"/>
+        </w:rPr>
+      </w:pPr>
+      <w:r>
+        <w:rPr>
+          <w:rFonts w:eastAsia="Times New Roman" w:cs="Times New Roman"/>
+          <w:bCs/>
+          <w:sz w:val="24"/>
+          <w:szCs w:val="24"/>
+        </w:rPr>
+        <w:t xml:space="preserve">Dr. </w:t>
+      </w:r>
+      <w:r>
+        <w:rPr>
+          <w:rFonts w:eastAsia="Times New Roman" w:cs="Times New Roman"/>
+          <w:bCs/>
+          <w:sz w:val="24"/>
+          <w:szCs w:val="24"/>
+          <w:lang w:val="en-US"/>
+        </w:rPr>
+        <w:t xml:space="preserve">Tran Thanh Tung </w:t>
+      </w:r>
+      <w:r>
+        <w:rPr>
+          <w:rFonts w:hint="default" w:eastAsia="Times New Roman" w:cs="Times New Roman"/>
+          <w:bCs/>
+          <w:sz w:val="24"/>
+          <w:szCs w:val="24"/>
           <w:lang w:val="vi-VN"/>
         </w:rPr>
-      </w:pPr>
+        <w:t xml:space="preserve">and </w:t>
+      </w:r>
+      <w:r>
+        <w:rPr>
+          <w:rFonts w:eastAsia="Times New Roman" w:cs="Times New Roman"/>
+          <w:bCs/>
+          <w:sz w:val="24"/>
+          <w:szCs w:val="24"/>
+          <w:lang w:val="en-US"/>
+        </w:rPr>
+        <w:t xml:space="preserve">MSc. </w:t>
+      </w:r>
+      <w:r>
+        <w:rPr>
+          <w:rFonts w:hint="default" w:eastAsia="Times New Roman" w:cs="Times New Roman"/>
+          <w:bCs/>
+          <w:sz w:val="24"/>
+          <w:szCs w:val="24"/>
+          <w:lang w:val="vi-VN"/>
+        </w:rPr>
+        <w:t>Thai Trung Tin</w:t>
+      </w:r>
+    </w:p>
+    <w:p>
+      <w:pPr>
+        <w:pStyle w:val="32"/>
+        <w:numPr>
+          <w:ilvl w:val="0"/>
+          <w:numId w:val="9"/>
+        </w:numPr>
+        <w:spacing w:line="360" w:lineRule="auto"/>
+        <w:outlineLvl w:val="9"/>
+        <w:rPr>
+          <w:rFonts w:cs="Times New Roman"/>
+          <w:bCs/>
+          <w:sz w:val="24"/>
+          <w:szCs w:val="24"/>
+          <w:lang w:val="en-US"/>
+        </w:rPr>
+      </w:pPr>
+      <w:r>
+        <w:rPr>
+          <w:rFonts w:eastAsia="Times New Roman" w:cs="Times New Roman"/>
+          <w:bCs/>
+          <w:sz w:val="24"/>
+          <w:szCs w:val="24"/>
+          <w:lang w:val="en-US"/>
+        </w:rPr>
+        <w:t xml:space="preserve">Original code from </w:t>
+      </w:r>
     </w:p>
     <w:p>
       <w:pPr>
@@ -3928,58 +4452,9 @@
           </w14:textFill>
         </w:rPr>
       </w:pPr>
-      <w:bookmarkStart w:id="34" w:name="_Toc155965777"/>
-      <w:bookmarkStart w:id="35" w:name="_Toc13557"/>
-      <w:bookmarkStart w:id="36" w:name="_Toc17144"/>
-      <w:r>
-        <w:rPr>
-          <w:rFonts w:ascii="Times New Roman" w:hAnsi="Times New Roman" w:eastAsia="Times New Roman" w:cs="Times New Roman"/>
-          <w:b/>
-          <w:bCs/>
-          <w:color w:val="000000" w:themeColor="text1"/>
-          <w:sz w:val="36"/>
-          <w:szCs w:val="36"/>
-          <w14:textFill>
-            <w14:solidFill>
-              <w14:schemeClr w14:val="tx1"/>
-            </w14:solidFill>
-          </w14:textFill>
-        </w:rPr>
-        <w:t xml:space="preserve">CHAPTER </w:t>
-      </w:r>
-      <w:r>
-        <w:rPr>
-          <w:rFonts w:hint="default" w:ascii="Times New Roman" w:hAnsi="Times New Roman" w:eastAsia="Times New Roman" w:cs="Times New Roman"/>
-          <w:b/>
-          <w:bCs/>
-          <w:color w:val="000000" w:themeColor="text1"/>
-          <w:sz w:val="36"/>
-          <w:szCs w:val="36"/>
-          <w:lang w:val="vi-VN"/>
-          <w14:textFill>
-            <w14:solidFill>
-              <w14:schemeClr w14:val="tx1"/>
-            </w14:solidFill>
-          </w14:textFill>
-        </w:rPr>
-        <w:t>7</w:t>
-      </w:r>
-      <w:r>
-        <w:rPr>
-          <w:rFonts w:ascii="Times New Roman" w:hAnsi="Times New Roman" w:eastAsia="Times New Roman" w:cs="Times New Roman"/>
-          <w:b/>
-          <w:bCs/>
-          <w:color w:val="000000" w:themeColor="text1"/>
-          <w:sz w:val="36"/>
-          <w:szCs w:val="36"/>
-          <w14:textFill>
-            <w14:solidFill>
-              <w14:schemeClr w14:val="tx1"/>
-            </w14:solidFill>
-          </w14:textFill>
-        </w:rPr>
-        <w:t xml:space="preserve">: </w:t>
-      </w:r>
+      <w:bookmarkStart w:id="36" w:name="_Toc155965781"/>
+      <w:bookmarkStart w:id="37" w:name="_Toc28321"/>
+      <w:bookmarkStart w:id="38" w:name="_Toc15601"/>
       <w:r>
         <w:rPr>
           <w:rFonts w:ascii="Times New Roman" w:hAnsi="Times New Roman" w:eastAsia="Times New Roman" w:cs="Times New Roman"/>
@@ -3995,791 +4470,11 @@
             </w14:solidFill>
           </w14:textFill>
         </w:rPr>
-        <w:t>CONCLUSION AND FUTURE WORKS</w:t>
-      </w:r>
-      <w:bookmarkEnd w:id="34"/>
-      <w:bookmarkEnd w:id="35"/>
+        <w:t>REFERENCES</w:t>
+      </w:r>
       <w:bookmarkEnd w:id="36"/>
-    </w:p>
-    <w:p>
-      <w:pPr>
-        <w:numPr>
-          <w:ilvl w:val="0"/>
-          <w:numId w:val="9"/>
-        </w:numPr>
-        <w:spacing w:before="0" w:line="360" w:lineRule="auto"/>
-        <w:ind w:left="360" w:leftChars="0"/>
-        <w:outlineLvl w:val="0"/>
-        <w:rPr>
-          <w:rFonts w:ascii="Times New Roman" w:hAnsi="Times New Roman" w:eastAsia="Times New Roman" w:cs="Times New Roman"/>
-          <w:b/>
-          <w:bCs/>
-          <w:color w:val="000000" w:themeColor="text1"/>
-          <w:sz w:val="32"/>
-          <w:szCs w:val="32"/>
-          <w:lang w:val="en-US"/>
-          <w14:textFill>
-            <w14:solidFill>
-              <w14:schemeClr w14:val="tx1"/>
-            </w14:solidFill>
-          </w14:textFill>
-        </w:rPr>
-      </w:pPr>
-      <w:bookmarkStart w:id="37" w:name="_Toc155965778"/>
-      <w:r>
-        <w:rPr>
-          <w:rFonts w:hint="default" w:eastAsia="Times New Roman" w:cs="Times New Roman"/>
-          <w:b/>
-          <w:bCs/>
-          <w:color w:val="000000" w:themeColor="text1"/>
-          <w:sz w:val="32"/>
-          <w:szCs w:val="32"/>
-          <w:lang w:val="vi-VN"/>
-          <w14:textFill>
-            <w14:solidFill>
-              <w14:schemeClr w14:val="tx1"/>
-            </w14:solidFill>
-          </w14:textFill>
-        </w:rPr>
-        <w:t xml:space="preserve"> </w:t>
-      </w:r>
-      <w:bookmarkStart w:id="38" w:name="_Toc10427"/>
-      <w:bookmarkStart w:id="39" w:name="_Toc22332"/>
-      <w:r>
-        <w:rPr>
-          <w:rFonts w:ascii="Times New Roman" w:hAnsi="Times New Roman" w:eastAsia="Times New Roman" w:cs="Times New Roman"/>
-          <w:b/>
-          <w:bCs/>
-          <w:color w:val="000000" w:themeColor="text1"/>
-          <w:sz w:val="32"/>
-          <w:szCs w:val="32"/>
-          <w:lang w:val="en-US"/>
-          <w14:textFill>
-            <w14:solidFill>
-              <w14:schemeClr w14:val="tx1"/>
-            </w14:solidFill>
-          </w14:textFill>
-        </w:rPr>
-        <w:t>Conclusion</w:t>
-      </w:r>
       <w:bookmarkEnd w:id="37"/>
       <w:bookmarkEnd w:id="38"/>
-      <w:bookmarkEnd w:id="39"/>
-    </w:p>
-    <w:p>
-      <w:pPr>
-        <w:pStyle w:val="11"/>
-        <w:spacing w:before="70" w:line="360" w:lineRule="auto"/>
-        <w:ind w:left="100" w:right="250"/>
-        <w:jc w:val="both"/>
-        <w:outlineLvl w:val="9"/>
-        <w:rPr>
-          <w:color w:val="000000"/>
-          <w:sz w:val="26"/>
-          <w:szCs w:val="26"/>
-        </w:rPr>
-      </w:pPr>
-      <w:r>
-        <w:rPr>
-          <w:rFonts w:hint="default"/>
-          <w:color w:val="000000"/>
-          <w:sz w:val="26"/>
-          <w:szCs w:val="26"/>
-        </w:rPr>
-        <w:t>The development of the game is still ongoing. In the final phase, the team has gained a deeper understanding of the four core principles of Object-Oriented Programming (OOP) and the SOLID principles. This knowledge has significantly enhanced our proficiency in OOP for both game development and post-release programming, introducing novel features compared to the original version. The project classes have covered encapsulation extensively. Inheritance, abstraction, and polymorphism have been most frequently applied within the enemies’ and player packages. Consequently, Saving Mrs Nghia was meticulously developed using the fundamental concepts of OOP, and the game code embodies all four key OOP features and a design pattern learned from class. The extensive knowledge gained from this experience is a testament not only to our collective expertise but also to the innovative spirit that has driven us to push the boundaries of game development.</w:t>
-      </w:r>
-    </w:p>
-    <w:p>
-      <w:pPr>
-        <w:numPr>
-          <w:ilvl w:val="0"/>
-          <w:numId w:val="9"/>
-        </w:numPr>
-        <w:spacing w:before="0" w:line="360" w:lineRule="auto"/>
-        <w:ind w:left="360" w:leftChars="0" w:firstLine="0" w:firstLineChars="0"/>
-        <w:outlineLvl w:val="0"/>
-        <w:rPr>
-          <w:rFonts w:ascii="Times New Roman" w:hAnsi="Times New Roman" w:eastAsia="Times New Roman" w:cs="Times New Roman"/>
-          <w:b/>
-          <w:bCs/>
-          <w:color w:val="000000" w:themeColor="text1"/>
-          <w:sz w:val="32"/>
-          <w:szCs w:val="32"/>
-          <w:lang w:val="en-US"/>
-          <w14:textFill>
-            <w14:solidFill>
-              <w14:schemeClr w14:val="tx1"/>
-            </w14:solidFill>
-          </w14:textFill>
-        </w:rPr>
-      </w:pPr>
-      <w:bookmarkStart w:id="40" w:name="_Toc155965779"/>
-      <w:r>
-        <w:rPr>
-          <w:rFonts w:hint="default" w:eastAsia="Times New Roman" w:cs="Times New Roman"/>
-          <w:b/>
-          <w:bCs/>
-          <w:color w:val="000000" w:themeColor="text1"/>
-          <w:sz w:val="32"/>
-          <w:szCs w:val="32"/>
-          <w:lang w:val="vi-VN"/>
-          <w14:textFill>
-            <w14:solidFill>
-              <w14:schemeClr w14:val="tx1"/>
-            </w14:solidFill>
-          </w14:textFill>
-        </w:rPr>
-        <w:t xml:space="preserve"> </w:t>
-      </w:r>
-      <w:bookmarkStart w:id="41" w:name="_Toc25783"/>
-      <w:bookmarkStart w:id="42" w:name="_Toc21253"/>
-      <w:r>
-        <w:rPr>
-          <w:rFonts w:ascii="Times New Roman" w:hAnsi="Times New Roman" w:eastAsia="Times New Roman" w:cs="Times New Roman"/>
-          <w:b/>
-          <w:bCs/>
-          <w:color w:val="000000" w:themeColor="text1"/>
-          <w:sz w:val="32"/>
-          <w:szCs w:val="32"/>
-          <w:lang w:val="en-US"/>
-          <w14:textFill>
-            <w14:solidFill>
-              <w14:schemeClr w14:val="tx1"/>
-            </w14:solidFill>
-          </w14:textFill>
-        </w:rPr>
-        <w:t>Future works</w:t>
-      </w:r>
-      <w:bookmarkEnd w:id="40"/>
-      <w:bookmarkEnd w:id="41"/>
-      <w:bookmarkEnd w:id="42"/>
-    </w:p>
-    <w:p>
-      <w:pPr>
-        <w:pStyle w:val="32"/>
-        <w:numPr>
-          <w:ilvl w:val="0"/>
-          <w:numId w:val="0"/>
-        </w:numPr>
-        <w:spacing w:line="360" w:lineRule="auto"/>
-        <w:outlineLvl w:val="9"/>
-        <w:rPr>
-          <w:rFonts w:cs="Times New Roman"/>
-          <w:b/>
-          <w:bCs/>
-          <w:sz w:val="32"/>
-          <w:szCs w:val="28"/>
-          <w:lang w:val="en-US"/>
-        </w:rPr>
-      </w:pPr>
-      <w:r>
-        <w:rPr>
-          <w:rFonts w:hint="default"/>
-          <w:color w:val="000000"/>
-          <w:sz w:val="26"/>
-          <w:szCs w:val="26"/>
-        </w:rPr>
-        <w:t xml:space="preserve">For the timeline and restricted skills , we cannot do all plans that we have in mind. These features could enhance the player’s abilities, special attack, and the new experiences for players including teleport, throwing firearms, and allowing players to customize their character with various skins, outfits, anh </w:t>
-      </w:r>
-      <w:r>
-        <w:rPr>
-          <w:rFonts w:hint="default"/>
-          <w:color w:val="000000"/>
-          <w:sz w:val="26"/>
-          <w:szCs w:val="26"/>
-          <w:lang w:val="vi-VN"/>
-        </w:rPr>
-        <w:t>jewelries</w:t>
-      </w:r>
-      <w:r>
-        <w:rPr>
-          <w:rFonts w:hint="default"/>
-          <w:color w:val="000000"/>
-          <w:sz w:val="26"/>
-          <w:szCs w:val="26"/>
-        </w:rPr>
-        <w:t xml:space="preserve">. In technical improvements, performance optimization will be updated to ensure smooth gameplay on various devices. This includes reducing load times, optimization asset usage, and improving frame rates. In content expansion, storyline enhancements will be committed,  this would expand the game’s narrative with additional </w:t>
-      </w:r>
-      <w:r>
-        <w:rPr>
-          <w:rFonts w:hint="default"/>
-          <w:color w:val="000000"/>
-          <w:sz w:val="26"/>
-          <w:szCs w:val="26"/>
-          <w:lang w:val="vi-VN"/>
-        </w:rPr>
-        <w:t>storyline</w:t>
-      </w:r>
-      <w:r>
-        <w:rPr>
-          <w:rFonts w:hint="default"/>
-          <w:color w:val="000000"/>
-          <w:sz w:val="26"/>
-          <w:szCs w:val="26"/>
-        </w:rPr>
-        <w:t>, quests, or side missions.</w:t>
-      </w:r>
-      <w:r>
-        <w:rPr>
-          <w:rFonts w:cs="Times New Roman"/>
-          <w:b/>
-          <w:bCs/>
-          <w:sz w:val="32"/>
-          <w:szCs w:val="28"/>
-          <w:lang w:val="en-US"/>
-        </w:rPr>
-        <w:t xml:space="preserve"> </w:t>
-      </w:r>
-      <w:bookmarkStart w:id="43" w:name="_Toc155965780"/>
-    </w:p>
-    <w:p>
-      <w:pPr>
-        <w:pStyle w:val="32"/>
-        <w:numPr>
-          <w:ilvl w:val="0"/>
-          <w:numId w:val="9"/>
-        </w:numPr>
-        <w:spacing w:line="360" w:lineRule="auto"/>
-        <w:ind w:left="360" w:leftChars="0" w:firstLine="0" w:firstLineChars="0"/>
-        <w:outlineLvl w:val="0"/>
-        <w:rPr>
-          <w:rFonts w:cs="Times New Roman"/>
-          <w:b/>
-          <w:bCs/>
-          <w:sz w:val="32"/>
-          <w:szCs w:val="28"/>
-          <w:lang w:val="en-US"/>
-        </w:rPr>
-      </w:pPr>
-      <w:r>
-        <w:rPr>
-          <w:rFonts w:hint="default" w:cs="Times New Roman"/>
-          <w:b/>
-          <w:bCs/>
-          <w:sz w:val="32"/>
-          <w:szCs w:val="28"/>
-          <w:lang w:val="vi-VN"/>
-        </w:rPr>
-        <w:t xml:space="preserve"> </w:t>
-      </w:r>
-      <w:bookmarkStart w:id="44" w:name="_Toc14236"/>
-      <w:bookmarkStart w:id="45" w:name="_Toc14925"/>
-      <w:r>
-        <w:rPr>
-          <w:rFonts w:cs="Times New Roman"/>
-          <w:b/>
-          <w:bCs/>
-          <w:sz w:val="32"/>
-          <w:szCs w:val="28"/>
-          <w:lang w:val="en-US"/>
-        </w:rPr>
-        <w:t>Acknowledgment</w:t>
-      </w:r>
-      <w:bookmarkEnd w:id="43"/>
-      <w:bookmarkEnd w:id="44"/>
-      <w:bookmarkEnd w:id="45"/>
-    </w:p>
-    <w:p>
-      <w:pPr>
-        <w:spacing w:line="360" w:lineRule="auto"/>
-        <w:outlineLvl w:val="9"/>
-        <w:rPr>
-          <w:rFonts w:cs="Times New Roman"/>
-          <w:spacing w:val="-1"/>
-        </w:rPr>
-      </w:pPr>
-      <w:r>
-        <w:rPr>
-          <w:rFonts w:cs="Times New Roman"/>
-          <w:szCs w:val="26"/>
-          <w:lang w:val="en-US"/>
-        </w:rPr>
-        <w:t xml:space="preserve">We </w:t>
-      </w:r>
-      <w:r>
-        <w:rPr>
-          <w:rFonts w:cs="Times New Roman"/>
-          <w:spacing w:val="-1"/>
-        </w:rPr>
-        <w:t>would</w:t>
-      </w:r>
-      <w:r>
-        <w:rPr>
-          <w:rFonts w:cs="Times New Roman"/>
-          <w:spacing w:val="-10"/>
-        </w:rPr>
-        <w:t xml:space="preserve"> </w:t>
-      </w:r>
-      <w:r>
-        <w:rPr>
-          <w:rFonts w:cs="Times New Roman"/>
-          <w:spacing w:val="-1"/>
-        </w:rPr>
-        <w:t>like</w:t>
-      </w:r>
-      <w:r>
-        <w:rPr>
-          <w:rFonts w:cs="Times New Roman"/>
-          <w:spacing w:val="-11"/>
-        </w:rPr>
-        <w:t xml:space="preserve"> </w:t>
-      </w:r>
-      <w:r>
-        <w:rPr>
-          <w:rFonts w:cs="Times New Roman"/>
-          <w:spacing w:val="-1"/>
-        </w:rPr>
-        <w:t>to</w:t>
-      </w:r>
-      <w:r>
-        <w:rPr>
-          <w:rFonts w:cs="Times New Roman"/>
-          <w:spacing w:val="-11"/>
-        </w:rPr>
-        <w:t xml:space="preserve"> </w:t>
-      </w:r>
-      <w:r>
-        <w:rPr>
-          <w:rFonts w:cs="Times New Roman"/>
-          <w:spacing w:val="-1"/>
-        </w:rPr>
-        <w:t>convey</w:t>
-      </w:r>
-      <w:r>
-        <w:rPr>
-          <w:rFonts w:cs="Times New Roman"/>
-          <w:spacing w:val="-16"/>
-        </w:rPr>
-        <w:t xml:space="preserve"> </w:t>
-      </w:r>
-      <w:r>
-        <w:rPr>
-          <w:rFonts w:cs="Times New Roman"/>
-          <w:spacing w:val="-1"/>
-        </w:rPr>
-        <w:t>our</w:t>
-      </w:r>
-      <w:r>
-        <w:rPr>
-          <w:rFonts w:cs="Times New Roman"/>
-          <w:spacing w:val="-12"/>
-        </w:rPr>
-        <w:t xml:space="preserve"> </w:t>
-      </w:r>
-      <w:r>
-        <w:rPr>
-          <w:rFonts w:cs="Times New Roman"/>
-        </w:rPr>
-        <w:t>deepest</w:t>
-      </w:r>
-      <w:r>
-        <w:rPr>
-          <w:rFonts w:cs="Times New Roman"/>
-          <w:spacing w:val="-18"/>
-        </w:rPr>
-        <w:t xml:space="preserve"> </w:t>
-      </w:r>
-      <w:r>
-        <w:rPr>
-          <w:rFonts w:cs="Times New Roman"/>
-        </w:rPr>
-        <w:t>appreciation</w:t>
-      </w:r>
-      <w:r>
-        <w:rPr>
-          <w:rFonts w:cs="Times New Roman"/>
-          <w:spacing w:val="-10"/>
-        </w:rPr>
-        <w:t xml:space="preserve"> </w:t>
-      </w:r>
-      <w:r>
-        <w:rPr>
-          <w:rFonts w:cs="Times New Roman"/>
-        </w:rPr>
-        <w:t>to</w:t>
-      </w:r>
-      <w:r>
-        <w:rPr>
-          <w:rFonts w:cs="Times New Roman"/>
-          <w:spacing w:val="-16"/>
-        </w:rPr>
-        <w:t xml:space="preserve"> </w:t>
-      </w:r>
-      <w:r>
-        <w:rPr>
-          <w:rFonts w:cs="Times New Roman"/>
-        </w:rPr>
-        <w:t>our</w:t>
-      </w:r>
-      <w:r>
-        <w:rPr>
-          <w:rFonts w:cs="Times New Roman"/>
-          <w:spacing w:val="-12"/>
-        </w:rPr>
-        <w:t xml:space="preserve"> </w:t>
-      </w:r>
-      <w:r>
-        <w:rPr>
-          <w:rFonts w:cs="Times New Roman"/>
-        </w:rPr>
-        <w:t>instructor</w:t>
-      </w:r>
-      <w:r>
-        <w:rPr>
-          <w:rFonts w:cs="Times New Roman"/>
-          <w:spacing w:val="-12"/>
-        </w:rPr>
-        <w:t xml:space="preserve"> </w:t>
-      </w:r>
-      <w:r>
-        <w:rPr>
-          <w:rFonts w:cs="Times New Roman"/>
-        </w:rPr>
-        <w:t>and</w:t>
-      </w:r>
-      <w:r>
-        <w:rPr>
-          <w:rFonts w:cs="Times New Roman"/>
-          <w:spacing w:val="-11"/>
-        </w:rPr>
-        <w:t xml:space="preserve"> </w:t>
-      </w:r>
-      <w:r>
-        <w:rPr>
-          <w:rFonts w:cs="Times New Roman"/>
-        </w:rPr>
-        <w:t>individuals</w:t>
-      </w:r>
-      <w:r>
-        <w:rPr>
-          <w:rFonts w:cs="Times New Roman"/>
-          <w:spacing w:val="-17"/>
-        </w:rPr>
-        <w:t xml:space="preserve"> </w:t>
-      </w:r>
-      <w:r>
-        <w:rPr>
-          <w:rFonts w:cs="Times New Roman"/>
-        </w:rPr>
-        <w:t xml:space="preserve">who </w:t>
-      </w:r>
-      <w:r>
-        <w:rPr>
-          <w:rFonts w:cs="Times New Roman"/>
-          <w:spacing w:val="-62"/>
-        </w:rPr>
-        <w:t xml:space="preserve"> </w:t>
-      </w:r>
-      <w:r>
-        <w:rPr>
-          <w:rFonts w:cs="Times New Roman"/>
-        </w:rPr>
-        <w:t>assisted</w:t>
-      </w:r>
-      <w:r>
-        <w:rPr>
-          <w:rFonts w:cs="Times New Roman"/>
-          <w:spacing w:val="-1"/>
-        </w:rPr>
-        <w:t xml:space="preserve"> </w:t>
-      </w:r>
-      <w:r>
-        <w:rPr>
-          <w:rFonts w:cs="Times New Roman"/>
-        </w:rPr>
-        <w:t>us</w:t>
-      </w:r>
-      <w:r>
-        <w:rPr>
-          <w:rFonts w:cs="Times New Roman"/>
-          <w:spacing w:val="-2"/>
-        </w:rPr>
-        <w:t xml:space="preserve"> </w:t>
-      </w:r>
-      <w:r>
-        <w:rPr>
-          <w:rFonts w:cs="Times New Roman"/>
-        </w:rPr>
-        <w:t>in</w:t>
-      </w:r>
-      <w:r>
-        <w:rPr>
-          <w:rFonts w:cs="Times New Roman"/>
-          <w:spacing w:val="3"/>
-        </w:rPr>
-        <w:t xml:space="preserve"> </w:t>
-      </w:r>
-      <w:r>
-        <w:rPr>
-          <w:rFonts w:cs="Times New Roman"/>
-        </w:rPr>
-        <w:t>reaching</w:t>
-      </w:r>
-      <w:r>
-        <w:rPr>
-          <w:rFonts w:cs="Times New Roman"/>
-          <w:spacing w:val="4"/>
-        </w:rPr>
-        <w:t xml:space="preserve"> </w:t>
-      </w:r>
-      <w:r>
-        <w:rPr>
-          <w:rFonts w:cs="Times New Roman"/>
-        </w:rPr>
-        <w:t>the goals</w:t>
-      </w:r>
-      <w:r>
-        <w:rPr>
-          <w:rFonts w:cs="Times New Roman"/>
-          <w:spacing w:val="-3"/>
-        </w:rPr>
-        <w:t xml:space="preserve"> </w:t>
-      </w:r>
-      <w:r>
-        <w:rPr>
-          <w:rFonts w:cs="Times New Roman"/>
-        </w:rPr>
-        <w:t>of</w:t>
-      </w:r>
-      <w:r>
-        <w:rPr>
-          <w:rFonts w:cs="Times New Roman"/>
-          <w:spacing w:val="3"/>
-        </w:rPr>
-        <w:t xml:space="preserve"> </w:t>
-      </w:r>
-      <w:r>
-        <w:rPr>
-          <w:rFonts w:cs="Times New Roman"/>
-        </w:rPr>
-        <w:t>this</w:t>
-      </w:r>
-      <w:r>
-        <w:rPr>
-          <w:rFonts w:cs="Times New Roman"/>
-          <w:spacing w:val="-2"/>
-        </w:rPr>
-        <w:t xml:space="preserve"> </w:t>
-      </w:r>
-      <w:r>
-        <w:rPr>
-          <w:rFonts w:cs="Times New Roman"/>
-        </w:rPr>
-        <w:t>project</w:t>
-      </w:r>
-      <w:r>
-        <w:rPr>
-          <w:rFonts w:cs="Times New Roman"/>
-          <w:szCs w:val="26"/>
-          <w:lang w:val="en-US"/>
-        </w:rPr>
-        <w:t>:</w:t>
-      </w:r>
-    </w:p>
-    <w:p>
-      <w:pPr>
-        <w:pStyle w:val="32"/>
-        <w:numPr>
-          <w:ilvl w:val="0"/>
-          <w:numId w:val="10"/>
-        </w:numPr>
-        <w:spacing w:line="360" w:lineRule="auto"/>
-        <w:outlineLvl w:val="9"/>
-        <w:rPr>
-          <w:rFonts w:cs="Times New Roman"/>
-          <w:bCs/>
-          <w:sz w:val="24"/>
-          <w:szCs w:val="24"/>
-          <w:lang w:val="en-US"/>
-        </w:rPr>
-      </w:pPr>
-      <w:r>
-        <w:rPr>
-          <w:rFonts w:eastAsia="Times New Roman" w:cs="Times New Roman"/>
-          <w:bCs/>
-          <w:sz w:val="24"/>
-          <w:szCs w:val="24"/>
-        </w:rPr>
-        <w:t xml:space="preserve">Dr. </w:t>
-      </w:r>
-      <w:r>
-        <w:rPr>
-          <w:rFonts w:eastAsia="Times New Roman" w:cs="Times New Roman"/>
-          <w:bCs/>
-          <w:sz w:val="24"/>
-          <w:szCs w:val="24"/>
-          <w:lang w:val="en-US"/>
-        </w:rPr>
-        <w:t xml:space="preserve">Tran Thanh Tung </w:t>
-      </w:r>
-      <w:r>
-        <w:rPr>
-          <w:rFonts w:hint="default" w:eastAsia="Times New Roman" w:cs="Times New Roman"/>
-          <w:bCs/>
-          <w:sz w:val="24"/>
-          <w:szCs w:val="24"/>
-          <w:lang w:val="vi-VN"/>
-        </w:rPr>
-        <w:t xml:space="preserve">and </w:t>
-      </w:r>
-      <w:r>
-        <w:rPr>
-          <w:rFonts w:eastAsia="Times New Roman" w:cs="Times New Roman"/>
-          <w:bCs/>
-          <w:sz w:val="24"/>
-          <w:szCs w:val="24"/>
-          <w:lang w:val="en-US"/>
-        </w:rPr>
-        <w:t xml:space="preserve">MSc. </w:t>
-      </w:r>
-      <w:r>
-        <w:rPr>
-          <w:rFonts w:hint="default" w:eastAsia="Times New Roman" w:cs="Times New Roman"/>
-          <w:bCs/>
-          <w:sz w:val="24"/>
-          <w:szCs w:val="24"/>
-          <w:lang w:val="vi-VN"/>
-        </w:rPr>
-        <w:t>Thai Trung Tin</w:t>
-      </w:r>
-    </w:p>
-    <w:p>
-      <w:pPr>
-        <w:pStyle w:val="32"/>
-        <w:numPr>
-          <w:ilvl w:val="0"/>
-          <w:numId w:val="10"/>
-        </w:numPr>
-        <w:spacing w:line="360" w:lineRule="auto"/>
-        <w:outlineLvl w:val="9"/>
-        <w:rPr>
-          <w:rFonts w:cs="Times New Roman"/>
-          <w:bCs/>
-          <w:sz w:val="24"/>
-          <w:szCs w:val="24"/>
-          <w:lang w:val="en-US"/>
-        </w:rPr>
-      </w:pPr>
-      <w:r>
-        <w:rPr>
-          <w:rFonts w:eastAsia="Times New Roman" w:cs="Times New Roman"/>
-          <w:bCs/>
-          <w:sz w:val="24"/>
-          <w:szCs w:val="24"/>
-          <w:lang w:val="en-US"/>
-        </w:rPr>
-        <w:t xml:space="preserve">Original code from </w:t>
-      </w:r>
-      <w:r>
-        <w:rPr>
-          <w:rFonts w:hint="default" w:eastAsia="Times New Roman" w:cs="Times New Roman"/>
-          <w:bCs/>
-          <w:sz w:val="24"/>
-          <w:szCs w:val="24"/>
-          <w:lang w:val="vi-VN"/>
-        </w:rPr>
-        <w:t xml:space="preserve">RyiSnow </w:t>
-      </w:r>
-      <w:r>
-        <w:rPr>
-          <w:rFonts w:cs="Times New Roman"/>
-          <w:sz w:val="24"/>
-          <w:szCs w:val="24"/>
-        </w:rPr>
-        <w:fldChar w:fldCharType="begin"/>
-      </w:r>
-      <w:r>
-        <w:rPr>
-          <w:rFonts w:cs="Times New Roman"/>
-          <w:sz w:val="24"/>
-          <w:szCs w:val="24"/>
-        </w:rPr>
-        <w:instrText xml:space="preserve"> ADDIN ZOTERO_ITEM CSL_CITATION {"citationID":"rZ8nDEId","properties":{"formattedCitation":"(Paszki, 2015/2021)","plainCitation":"(Paszki, 2015/2021)","noteIndex":0},"citationItems":[{"id":4,"uris":["http://zotero.org/users/local/9Q16ao5e/items/3DTH94HX"],"itemData":{"id":4,"type":"software","abstract":"monopoly-like with GUI created using Java Swing","genre":"Java","note":"original-date: 2015-05-13T16:15:52Z","source":"GitHub","title":"pawelpaszki/monopoly","URL":"https://github.com/pawelpaszki/monopoly","author":[{"family":"Paszki","given":"Pawel"}],"accessed":{"date-parts":[["2022",12,31]]},"issued":{"date-parts":[["2021",4,26]]}}}],"schema":"https://github.com/citation-style-language/schema/raw/master/csl-citation.json"} </w:instrText>
-      </w:r>
-      <w:r>
-        <w:rPr>
-          <w:rFonts w:cs="Times New Roman"/>
-          <w:sz w:val="24"/>
-          <w:szCs w:val="24"/>
-        </w:rPr>
-        <w:fldChar w:fldCharType="separate"/>
-      </w:r>
-      <w:r>
-        <w:rPr>
-          <w:rFonts w:cs="Times New Roman"/>
-          <w:sz w:val="24"/>
-          <w:szCs w:val="24"/>
-        </w:rPr>
-        <w:t>(</w:t>
-      </w:r>
-      <w:r>
-        <w:rPr>
-          <w:rStyle w:val="21"/>
-          <w:rFonts w:hint="default"/>
-          <w:lang w:val="vi-VN"/>
-        </w:rPr>
-        <w:t>https://youtu.be/om59cwR7psI?si=xngu7Kg2FalNV_4J</w:t>
-      </w:r>
-      <w:r>
-        <w:rPr>
-          <w:rFonts w:cs="Times New Roman"/>
-          <w:sz w:val="24"/>
-          <w:szCs w:val="24"/>
-        </w:rPr>
-        <w:t>)</w:t>
-      </w:r>
-      <w:r>
-        <w:rPr>
-          <w:rFonts w:cs="Times New Roman"/>
-          <w:sz w:val="24"/>
-          <w:szCs w:val="24"/>
-        </w:rPr>
-        <w:fldChar w:fldCharType="end"/>
-      </w:r>
-    </w:p>
-    <w:p>
-      <w:pPr>
-        <w:spacing w:before="0" w:line="360" w:lineRule="auto"/>
-        <w:jc w:val="center"/>
-        <w:outlineLvl w:val="0"/>
-        <w:rPr>
-          <w:rFonts w:ascii="Times New Roman" w:hAnsi="Times New Roman" w:eastAsia="Times New Roman" w:cs="Times New Roman"/>
-          <w:b/>
-          <w:bCs/>
-          <w:color w:val="000000" w:themeColor="text1"/>
-          <w:sz w:val="36"/>
-          <w:szCs w:val="36"/>
-          <w:lang w:val="en-US"/>
-          <w14:textFill>
-            <w14:solidFill>
-              <w14:schemeClr w14:val="tx1"/>
-            </w14:solidFill>
-          </w14:textFill>
-        </w:rPr>
-      </w:pPr>
-      <w:bookmarkStart w:id="46" w:name="_Toc155965781"/>
-      <w:bookmarkStart w:id="47" w:name="_Toc28321"/>
-      <w:bookmarkStart w:id="48" w:name="_Toc15601"/>
-      <w:r>
-        <w:rPr>
-          <w:rFonts w:ascii="Times New Roman" w:hAnsi="Times New Roman" w:eastAsia="Times New Roman" w:cs="Times New Roman"/>
-          <w:b/>
-          <w:bCs/>
-          <w:color w:val="000000" w:themeColor="text1"/>
-          <w:sz w:val="36"/>
-          <w:szCs w:val="36"/>
-          <w:lang w:val="en-US"/>
-          <w14:textFill>
-            <w14:solidFill>
-              <w14:schemeClr w14:val="tx1"/>
-            </w14:solidFill>
-          </w14:textFill>
-        </w:rPr>
-        <w:t>REFERENCES</w:t>
-      </w:r>
-      <w:bookmarkEnd w:id="46"/>
-      <w:bookmarkEnd w:id="47"/>
-      <w:bookmarkEnd w:id="48"/>
     </w:p>
     <w:p>
       <w:pPr>
@@ -5319,121 +5014,6 @@
     </w:lvl>
   </w:abstractNum>
   <w:abstractNum w:abstractNumId="1">
-    <w:nsid w:val="D9DF8FDB"/>
-    <w:multiLevelType w:val="multilevel"/>
-    <w:tmpl w:val="D9DF8FDB"/>
-    <w:lvl w:ilvl="0" w:tentative="0">
-      <w:start w:val="1"/>
-      <w:numFmt w:val="decimal"/>
-      <w:lvlText w:val="%1."/>
-      <w:lvlJc w:val="left"/>
-    </w:lvl>
-    <w:lvl w:ilvl="1" w:tentative="0">
-      <w:start w:val="1"/>
-      <w:numFmt w:val="decimal"/>
-      <w:suff w:val="space"/>
-      <w:lvlText w:val="%1.%2."/>
-      <w:lvlJc w:val="left"/>
-      <w:pPr>
-        <w:ind w:left="0" w:leftChars="0" w:firstLine="0" w:firstLineChars="0"/>
-      </w:pPr>
-      <w:rPr>
-        <w:rFonts w:hint="default"/>
-      </w:rPr>
-    </w:lvl>
-    <w:lvl w:ilvl="2" w:tentative="0">
-      <w:start w:val="1"/>
-      <w:numFmt w:val="decimal"/>
-      <w:suff w:val="space"/>
-      <w:lvlText w:val="%1.%2.%3."/>
-      <w:lvlJc w:val="left"/>
-      <w:pPr>
-        <w:ind w:left="0" w:leftChars="0" w:firstLine="0" w:firstLineChars="0"/>
-      </w:pPr>
-      <w:rPr>
-        <w:rFonts w:hint="default"/>
-      </w:rPr>
-    </w:lvl>
-    <w:lvl w:ilvl="3" w:tentative="0">
-      <w:start w:val="1"/>
-      <w:numFmt w:val="decimal"/>
-      <w:suff w:val="space"/>
-      <w:lvlText w:val="%1.%2.%3.%4."/>
-      <w:lvlJc w:val="left"/>
-      <w:pPr>
-        <w:ind w:left="0" w:leftChars="0" w:firstLine="0" w:firstLineChars="0"/>
-      </w:pPr>
-      <w:rPr>
-        <w:rFonts w:hint="default"/>
-      </w:rPr>
-    </w:lvl>
-    <w:lvl w:ilvl="4" w:tentative="0">
-      <w:start w:val="1"/>
-      <w:numFmt w:val="decimal"/>
-      <w:suff w:val="space"/>
-      <w:lvlText w:val="%1.%2.%3.%4.%5."/>
-      <w:lvlJc w:val="left"/>
-      <w:pPr>
-        <w:ind w:left="0" w:leftChars="0" w:firstLine="0" w:firstLineChars="0"/>
-      </w:pPr>
-      <w:rPr>
-        <w:rFonts w:hint="default"/>
-      </w:rPr>
-    </w:lvl>
-    <w:lvl w:ilvl="5" w:tentative="0">
-      <w:start w:val="1"/>
-      <w:numFmt w:val="decimal"/>
-      <w:suff w:val="space"/>
-      <w:lvlText w:val="%1.%2.%3.%4.%5.%6."/>
-      <w:lvlJc w:val="left"/>
-      <w:pPr>
-        <w:ind w:left="0" w:leftChars="0" w:firstLine="0" w:firstLineChars="0"/>
-      </w:pPr>
-      <w:rPr>
-        <w:rFonts w:hint="default"/>
-      </w:rPr>
-    </w:lvl>
-    <w:lvl w:ilvl="6" w:tentative="0">
-      <w:start w:val="1"/>
-      <w:numFmt w:val="decimal"/>
-      <w:suff w:val="space"/>
-      <w:lvlText w:val="%1.%2.%3.%4.%5.%6.%7."/>
-      <w:lvlJc w:val="left"/>
-      <w:pPr>
-        <w:ind w:left="0" w:leftChars="0" w:firstLine="0" w:firstLineChars="0"/>
-      </w:pPr>
-      <w:rPr>
-        <w:rFonts w:hint="default"/>
-      </w:rPr>
-    </w:lvl>
-    <w:lvl w:ilvl="7" w:tentative="0">
-      <w:start w:val="1"/>
-      <w:numFmt w:val="decimal"/>
-      <w:suff w:val="space"/>
-      <w:lvlText w:val="%1.%2.%3.%4.%5.%6.%7.%8."/>
-      <w:lvlJc w:val="left"/>
-      <w:pPr>
-        <w:ind w:left="0" w:leftChars="0" w:firstLine="0" w:firstLineChars="0"/>
-      </w:pPr>
-      <w:rPr>
-        <w:rFonts w:hint="default"/>
-      </w:rPr>
-    </w:lvl>
-    <w:lvl w:ilvl="8" w:tentative="0">
-      <w:start w:val="1"/>
-      <w:numFmt w:val="decimal"/>
-      <w:suff w:val="space"/>
-      <w:lvlText w:val="%1.%2.%3.%4.%5.%6.%7.%8.%9."/>
-      <w:lvlJc w:val="left"/>
-      <w:pPr>
-        <w:ind w:left="0" w:leftChars="0" w:firstLine="0" w:firstLineChars="0"/>
-      </w:pPr>
-      <w:rPr>
-        <w:rFonts w:hint="default"/>
-      </w:rPr>
-    </w:lvl>
-  </w:abstractNum>
-  <w:abstractNum w:abstractNumId="2">
     <w:nsid w:val="E7CAC67A"/>
     <w:multiLevelType w:val="singleLevel"/>
     <w:tmpl w:val="E7CAC67A"/>
@@ -5444,7 +5024,7 @@
       <w:lvlJc w:val="left"/>
     </w:lvl>
   </w:abstractNum>
-  <w:abstractNum w:abstractNumId="3">
+  <w:abstractNum w:abstractNumId="2">
     <w:nsid w:val="EE8B41E2"/>
     <w:multiLevelType w:val="singleLevel"/>
     <w:tmpl w:val="EE8B41E2"/>
@@ -5464,7 +5044,7 @@
       </w:rPr>
     </w:lvl>
   </w:abstractNum>
-  <w:abstractNum w:abstractNumId="4">
+  <w:abstractNum w:abstractNumId="3">
     <w:nsid w:val="14D553CB"/>
     <w:multiLevelType w:val="multilevel"/>
     <w:tmpl w:val="14D553CB"/>
@@ -5577,7 +5157,7 @@
       </w:rPr>
     </w:lvl>
   </w:abstractNum>
-  <w:abstractNum w:abstractNumId="5">
+  <w:abstractNum w:abstractNumId="4">
     <w:nsid w:val="1C482481"/>
     <w:multiLevelType w:val="multilevel"/>
     <w:tmpl w:val="1C482481"/>
@@ -5663,7 +5243,7 @@
       </w:pPr>
     </w:lvl>
   </w:abstractNum>
-  <w:abstractNum w:abstractNumId="6">
+  <w:abstractNum w:abstractNumId="5">
     <w:nsid w:val="221B1404"/>
     <w:multiLevelType w:val="multilevel"/>
     <w:tmpl w:val="221B1404"/>
@@ -5776,7 +5356,7 @@
       </w:rPr>
     </w:lvl>
   </w:abstractNum>
-  <w:abstractNum w:abstractNumId="7">
+  <w:abstractNum w:abstractNumId="6">
     <w:nsid w:val="657E5D71"/>
     <w:multiLevelType w:val="multilevel"/>
     <w:tmpl w:val="657E5D71"/>
@@ -5898,7 +5478,7 @@
       </w:rPr>
     </w:lvl>
   </w:abstractNum>
-  <w:abstractNum w:abstractNumId="8">
+  <w:abstractNum w:abstractNumId="7">
     <w:nsid w:val="79B264A2"/>
     <w:multiLevelType w:val="multilevel"/>
     <w:tmpl w:val="79B264A2"/>
@@ -5984,7 +5564,7 @@
       </w:pPr>
     </w:lvl>
   </w:abstractNum>
-  <w:abstractNum w:abstractNumId="9">
+  <w:abstractNum w:abstractNumId="8">
     <w:nsid w:val="7ED5178B"/>
     <w:multiLevelType w:val="multilevel"/>
     <w:tmpl w:val="7ED5178B"/>
@@ -6098,22 +5678,22 @@
     </w:lvl>
   </w:abstractNum>
   <w:num w:numId="1">
-    <w:abstractNumId w:val="7"/>
+    <w:abstractNumId w:val="6"/>
   </w:num>
   <w:num w:numId="2">
-    <w:abstractNumId w:val="6"/>
+    <w:abstractNumId w:val="5"/>
   </w:num>
   <w:num w:numId="3">
+    <w:abstractNumId w:val="2"/>
+  </w:num>
+  <w:num w:numId="4">
     <w:abstractNumId w:val="3"/>
   </w:num>
-  <w:num w:numId="4">
+  <w:num w:numId="5">
     <w:abstractNumId w:val="4"/>
   </w:num>
-  <w:num w:numId="5">
-    <w:abstractNumId w:val="5"/>
-  </w:num>
   <w:num w:numId="6">
-    <w:abstractNumId w:val="8"/>
+    <w:abstractNumId w:val="7"/>
   </w:num>
   <w:num w:numId="7">
     <w:abstractNumId w:val="0"/>
@@ -6122,10 +5702,7 @@
     <w:abstractNumId w:val="1"/>
   </w:num>
   <w:num w:numId="9">
-    <w:abstractNumId w:val="2"/>
-  </w:num>
-  <w:num w:numId="10">
-    <w:abstractNumId w:val="9"/>
+    <w:abstractNumId w:val="8"/>
   </w:num>
 </w:numbering>
 </file>

</xml_diff>